<commit_message>
tip top la carotte
</commit_message>
<xml_diff>
--- a/Rapport.docx
+++ b/Rapport.docx
@@ -9,11 +9,19 @@
           <w:lang w:val="en-US"/>
         </w:rPr>
       </w:pPr>
-      <w:r>
-        <w:rPr>
-          <w:lang w:val="en-US"/>
-        </w:rPr>
-        <w:t>Exercice 1</w:t>
+      <w:proofErr w:type="spellStart"/>
+      <w:r>
+        <w:rPr>
+          <w:lang w:val="en-US"/>
+        </w:rPr>
+        <w:t>Exercice</w:t>
+      </w:r>
+      <w:proofErr w:type="spellEnd"/>
+      <w:r>
+        <w:rPr>
+          <w:lang w:val="en-US"/>
+        </w:rPr>
+        <w:t xml:space="preserve"> 1</w:t>
       </w:r>
     </w:p>
     <w:p>
@@ -103,11 +111,33 @@
           <w:lang w:val="en-US"/>
         </w:rPr>
       </w:pPr>
-      <w:r>
-        <w:rPr>
-          <w:lang w:val="en-US"/>
-        </w:rPr>
-        <w:t>indiquez les annotations fournies   .</w:t>
+      <w:proofErr w:type="spellStart"/>
+      <w:r>
+        <w:rPr>
+          <w:lang w:val="en-US"/>
+        </w:rPr>
+        <w:t>indiquez</w:t>
+      </w:r>
+      <w:proofErr w:type="spellEnd"/>
+      <w:r>
+        <w:rPr>
+          <w:lang w:val="en-US"/>
+        </w:rPr>
+        <w:t xml:space="preserve"> les annotations </w:t>
+      </w:r>
+      <w:proofErr w:type="spellStart"/>
+      <w:r>
+        <w:rPr>
+          <w:lang w:val="en-US"/>
+        </w:rPr>
+        <w:t>fournies</w:t>
+      </w:r>
+      <w:proofErr w:type="spellEnd"/>
+      <w:r>
+        <w:rPr>
+          <w:lang w:val="en-US"/>
+        </w:rPr>
+        <w:t xml:space="preserve">   .</w:t>
       </w:r>
     </w:p>
     <w:p>
@@ -145,9 +175,6 @@
         </w:numPr>
       </w:pPr>
       <w:r>
-        <w:rPr>
-          <w:lang w:val="en-US"/>
-        </w:rPr>
         <w:t>Position : docu</w:t>
       </w:r>
       <w:r>
@@ -163,8 +190,13 @@
         </w:numPr>
       </w:pPr>
       <w:r>
-        <w:t>lemme : drawing</w:t>
-      </w:r>
+        <w:t xml:space="preserve">lemme : </w:t>
+      </w:r>
+      <w:proofErr w:type="spellStart"/>
+      <w:r>
+        <w:t>drawing</w:t>
+      </w:r>
+      <w:proofErr w:type="spellEnd"/>
     </w:p>
     <w:p>
       <w:pPr>
@@ -175,8 +207,13 @@
         </w:numPr>
       </w:pPr>
       <w:r>
-        <w:t xml:space="preserve"> terme : drawings</w:t>
-      </w:r>
+        <w:t xml:space="preserve"> terme : </w:t>
+      </w:r>
+      <w:proofErr w:type="spellStart"/>
+      <w:r>
+        <w:t>drawings</w:t>
+      </w:r>
+      <w:proofErr w:type="spellEnd"/>
     </w:p>
     <w:p>
       <w:pPr>
@@ -199,7 +236,67 @@
           <w:bCs w:val="0"/>
           <w:color w:val="00000A"/>
         </w:rPr>
-        <w:t>&lt;instance id="d005.s011.t002" lemma="improve" pos="v"&gt;improved&lt;/instance&gt;</w:t>
+        <w:t xml:space="preserve">&lt;instance id="d005.s011.t002" </w:t>
+      </w:r>
+      <w:proofErr w:type="spellStart"/>
+      <w:r>
+        <w:rPr>
+          <w:rFonts w:ascii="Calibri" w:hAnsi="Calibri"/>
+          <w:b w:val="0"/>
+          <w:bCs w:val="0"/>
+          <w:color w:val="00000A"/>
+        </w:rPr>
+        <w:t>lemma</w:t>
+      </w:r>
+      <w:proofErr w:type="spellEnd"/>
+      <w:r>
+        <w:rPr>
+          <w:rFonts w:ascii="Calibri" w:hAnsi="Calibri"/>
+          <w:b w:val="0"/>
+          <w:bCs w:val="0"/>
+          <w:color w:val="00000A"/>
+        </w:rPr>
+        <w:t>="</w:t>
+      </w:r>
+      <w:proofErr w:type="spellStart"/>
+      <w:r>
+        <w:rPr>
+          <w:rFonts w:ascii="Calibri" w:hAnsi="Calibri"/>
+          <w:b w:val="0"/>
+          <w:bCs w:val="0"/>
+          <w:color w:val="00000A"/>
+        </w:rPr>
+        <w:t>improve</w:t>
+      </w:r>
+      <w:proofErr w:type="spellEnd"/>
+      <w:r>
+        <w:rPr>
+          <w:rFonts w:ascii="Calibri" w:hAnsi="Calibri"/>
+          <w:b w:val="0"/>
+          <w:bCs w:val="0"/>
+          <w:color w:val="00000A"/>
+        </w:rPr>
+        <w:t>" pos="v"&gt;</w:t>
+      </w:r>
+      <w:proofErr w:type="spellStart"/>
+      <w:r>
+        <w:rPr>
+          <w:rFonts w:ascii="Calibri" w:hAnsi="Calibri"/>
+          <w:b w:val="0"/>
+          <w:bCs w:val="0"/>
+          <w:color w:val="00000A"/>
+        </w:rPr>
+        <w:t>improved</w:t>
+      </w:r>
+      <w:proofErr w:type="spellEnd"/>
+      <w:r>
+        <w:rPr>
+          <w:rFonts w:ascii="Calibri" w:hAnsi="Calibri"/>
+          <w:b w:val="0"/>
+          <w:bCs w:val="0"/>
+          <w:color w:val="00000A"/>
+        </w:rPr>
+        <w:t>&lt;/instance&gt;</w:t>
       </w:r>
     </w:p>
     <w:p>
@@ -223,8 +320,13 @@
         </w:numPr>
       </w:pPr>
       <w:r>
-        <w:t>lemme : improve</w:t>
-      </w:r>
+        <w:t xml:space="preserve">lemme : </w:t>
+      </w:r>
+      <w:proofErr w:type="spellStart"/>
+      <w:r>
+        <w:t>improve</w:t>
+      </w:r>
+      <w:proofErr w:type="spellEnd"/>
     </w:p>
     <w:p>
       <w:pPr>
@@ -235,8 +337,13 @@
         </w:numPr>
       </w:pPr>
       <w:r>
-        <w:t xml:space="preserve"> terme : improved</w:t>
-      </w:r>
+        <w:t xml:space="preserve"> terme : </w:t>
+      </w:r>
+      <w:proofErr w:type="spellStart"/>
+      <w:r>
+        <w:t>improved</w:t>
+      </w:r>
+      <w:proofErr w:type="spellEnd"/>
     </w:p>
     <w:p>
       <w:pPr>
@@ -339,7 +446,27 @@
           <w:bCs w:val="0"/>
           <w:color w:val="00000A"/>
         </w:rPr>
-        <w:t>&lt;instance id="d005.s011.t004" lemma="habit" pos="n"&gt;habits&lt;/instance&gt;</w:t>
+        <w:t xml:space="preserve">&lt;instance id="d005.s011.t004" </w:t>
+      </w:r>
+      <w:proofErr w:type="spellStart"/>
+      <w:r>
+        <w:rPr>
+          <w:rFonts w:ascii="Calibri" w:hAnsi="Calibri"/>
+          <w:b w:val="0"/>
+          <w:bCs w:val="0"/>
+          <w:color w:val="00000A"/>
+        </w:rPr>
+        <w:t>lemma</w:t>
+      </w:r>
+      <w:proofErr w:type="spellEnd"/>
+      <w:r>
+        <w:rPr>
+          <w:rFonts w:ascii="Calibri" w:hAnsi="Calibri"/>
+          <w:b w:val="0"/>
+          <w:bCs w:val="0"/>
+          <w:color w:val="00000A"/>
+        </w:rPr>
+        <w:t>="habit" pos="n"&gt;habits&lt;/instance&gt;</w:t>
       </w:r>
     </w:p>
     <w:p>
@@ -399,7 +526,47 @@
           <w:bCs w:val="0"/>
           <w:color w:val="00000A"/>
         </w:rPr>
-        <w:t>&lt;instance id="d005.s011.t005" lemma="continue" pos="v"&gt;continued&lt;/instance&gt;</w:t>
+        <w:t xml:space="preserve">&lt;instance id="d005.s011.t005" </w:t>
+      </w:r>
+      <w:proofErr w:type="spellStart"/>
+      <w:r>
+        <w:rPr>
+          <w:rFonts w:ascii="Calibri" w:hAnsi="Calibri"/>
+          <w:b w:val="0"/>
+          <w:bCs w:val="0"/>
+          <w:color w:val="00000A"/>
+        </w:rPr>
+        <w:t>lemma</w:t>
+      </w:r>
+      <w:proofErr w:type="spellEnd"/>
+      <w:r>
+        <w:rPr>
+          <w:rFonts w:ascii="Calibri" w:hAnsi="Calibri"/>
+          <w:b w:val="0"/>
+          <w:bCs w:val="0"/>
+          <w:color w:val="00000A"/>
+        </w:rPr>
+        <w:t>="continue" pos="v"&gt;</w:t>
+      </w:r>
+      <w:proofErr w:type="spellStart"/>
+      <w:r>
+        <w:rPr>
+          <w:rFonts w:ascii="Calibri" w:hAnsi="Calibri"/>
+          <w:b w:val="0"/>
+          <w:bCs w:val="0"/>
+          <w:color w:val="00000A"/>
+        </w:rPr>
+        <w:t>continued</w:t>
+      </w:r>
+      <w:proofErr w:type="spellEnd"/>
+      <w:r>
+        <w:rPr>
+          <w:rFonts w:ascii="Calibri" w:hAnsi="Calibri"/>
+          <w:b w:val="0"/>
+          <w:bCs w:val="0"/>
+          <w:color w:val="00000A"/>
+        </w:rPr>
+        <w:t>&lt;/instance&gt;</w:t>
       </w:r>
     </w:p>
     <w:p>
@@ -435,8 +602,13 @@
         </w:numPr>
       </w:pPr>
       <w:r>
-        <w:t xml:space="preserve"> terme : continued</w:t>
-      </w:r>
+        <w:t xml:space="preserve"> terme : </w:t>
+      </w:r>
+      <w:proofErr w:type="spellStart"/>
+      <w:r>
+        <w:t>continued</w:t>
+      </w:r>
+      <w:proofErr w:type="spellEnd"/>
     </w:p>
     <w:p>
       <w:pPr>
@@ -522,12 +694,28 @@
       </w:pPr>
       <w:r>
         <w:lastRenderedPageBreak/>
-        <w:t>Pourquoi y-a-t-il plusieurs synsets possible dans certain cas ?</w:t>
-      </w:r>
-    </w:p>
-    <w:p>
-      <w:r>
-        <w:t>Il y a plusieurs synsets car, le dictionnaire peut renvoyer plusieurs sens à chaque mot dans cette phrase.</w:t>
+        <w:t xml:space="preserve">Pourquoi y-a-t-il plusieurs </w:t>
+      </w:r>
+      <w:proofErr w:type="spellStart"/>
+      <w:r>
+        <w:t>synsets</w:t>
+      </w:r>
+      <w:proofErr w:type="spellEnd"/>
+      <w:r>
+        <w:t xml:space="preserve"> possible dans certain cas ?</w:t>
+      </w:r>
+    </w:p>
+    <w:p>
+      <w:r>
+        <w:t xml:space="preserve">Il y a plusieurs </w:t>
+      </w:r>
+      <w:proofErr w:type="spellStart"/>
+      <w:r>
+        <w:t>synsets</w:t>
+      </w:r>
+      <w:proofErr w:type="spellEnd"/>
+      <w:r>
+        <w:t xml:space="preserve"> car, le dictionnaire peut renvoyer plusieurs sens à chaque mot dans cette phrase.</w:t>
       </w:r>
     </w:p>
     <w:p>
@@ -650,7 +838,15 @@
     </w:p>
     <w:p>
       <w:r>
-        <w:t>A = attemped : Nombre de mots non annotés / nombre de mots.</w:t>
+        <w:t xml:space="preserve">A = </w:t>
+      </w:r>
+      <w:proofErr w:type="spellStart"/>
+      <w:r>
+        <w:t>attemped</w:t>
+      </w:r>
+      <w:proofErr w:type="spellEnd"/>
+      <w:r>
+        <w:t> : Nombre de mots non annotés / nombre de mots.</w:t>
       </w:r>
       <w:r>
         <w:br/>
@@ -696,7 +892,15 @@
       </w:r>
       <w:r>
         <w:tab/>
-        <w:t>affiche l'analyse de tous les doccuments du dossier</w:t>
+        <w:t xml:space="preserve">affiche l'analyse de tous les </w:t>
+      </w:r>
+      <w:proofErr w:type="spellStart"/>
+      <w:r>
+        <w:t>doccuments</w:t>
+      </w:r>
+      <w:proofErr w:type="spellEnd"/>
+      <w:r>
+        <w:t xml:space="preserve"> du dossier</w:t>
       </w:r>
       <w:r>
         <w:br/>
@@ -704,8 +908,20 @@
       </w:r>
       <w:r>
         <w:tab/>
-        <w:t>exclude one-cluster words</w:t>
-      </w:r>
+      </w:r>
+      <w:proofErr w:type="spellStart"/>
+      <w:r>
+        <w:t>exclude</w:t>
+      </w:r>
+      <w:proofErr w:type="spellEnd"/>
+      <w:r>
+        <w:t xml:space="preserve"> one-cluster </w:t>
+      </w:r>
+      <w:proofErr w:type="spellStart"/>
+      <w:r>
+        <w:t>words</w:t>
+      </w:r>
+      <w:proofErr w:type="spellEnd"/>
       <w:r>
         <w:br/>
         <w:t>-a</w:t>
@@ -728,8 +944,13 @@
       <w:pPr>
         <w:pStyle w:val="Titre2"/>
       </w:pPr>
-      <w:r>
-        <w:t>Exercce 6</w:t>
+      <w:proofErr w:type="spellStart"/>
+      <w:r>
+        <w:t>Exercce</w:t>
+      </w:r>
+      <w:proofErr w:type="spellEnd"/>
+      <w:r>
+        <w:t xml:space="preserve"> 6</w:t>
       </w:r>
     </w:p>
     <w:p>
@@ -2007,53 +2228,165 @@
     <w:p>
       <w:pPr>
         <w:rPr>
-          <w:lang w:val="en-US" w:eastAsia="fr-FR"/>
-        </w:rPr>
-      </w:pPr>
-      <w:r>
-        <w:rPr>
-          <w:lang w:val="en-US" w:eastAsia="fr-FR"/>
-        </w:rPr>
-        <w:t>&lt;ids&gt;cat%1:05:00:: &lt;/ids&gt;</w:t>
-      </w:r>
-      <w:r>
-        <w:rPr>
-          <w:lang w:val="en-US" w:eastAsia="fr-FR"/>
+          <w:lang w:eastAsia="fr-FR"/>
+        </w:rPr>
+      </w:pPr>
+      <w:r>
+        <w:rPr>
+          <w:lang w:eastAsia="fr-FR"/>
+        </w:rPr>
+        <w:t>&lt;</w:t>
+      </w:r>
+      <w:proofErr w:type="spellStart"/>
+      <w:r>
+        <w:rPr>
+          <w:lang w:eastAsia="fr-FR"/>
+        </w:rPr>
+        <w:t>ids</w:t>
+      </w:r>
+      <w:proofErr w:type="spellEnd"/>
+      <w:r>
+        <w:rPr>
+          <w:lang w:eastAsia="fr-FR"/>
+        </w:rPr>
+        <w:t>&gt;cat%1:05:00:: &lt;/</w:t>
+      </w:r>
+      <w:proofErr w:type="spellStart"/>
+      <w:r>
+        <w:rPr>
+          <w:lang w:eastAsia="fr-FR"/>
+        </w:rPr>
+        <w:t>ids</w:t>
+      </w:r>
+      <w:proofErr w:type="spellEnd"/>
+      <w:r>
+        <w:rPr>
+          <w:lang w:eastAsia="fr-FR"/>
+        </w:rPr>
+        <w:t>&gt;</w:t>
+      </w:r>
+      <w:r>
+        <w:rPr>
+          <w:lang w:eastAsia="fr-FR"/>
         </w:rPr>
         <w:br/>
-        <w:t>&lt;def&gt;8 22 112 428 528 705 1216 1228 1538 2450 2518 7518 9842 31822 45730 &lt;/def&gt;</w:t>
-      </w:r>
-    </w:p>
-    <w:p>
-      <w:pPr>
-        <w:rPr>
-          <w:lang w:val="en-US" w:eastAsia="fr-FR"/>
-        </w:rPr>
-      </w:pPr>
-      <w:r>
-        <w:rPr>
-          <w:lang w:val="en-US" w:eastAsia="fr-FR"/>
-        </w:rPr>
-        <w:t>&lt;ids&gt;cat%1:18:00:: &lt;/ids&gt;</w:t>
-      </w:r>
-      <w:r>
-        <w:rPr>
-          <w:lang w:val="en-US" w:eastAsia="fr-FR"/>
+        <w:t>&lt;</w:t>
+      </w:r>
+      <w:proofErr w:type="spellStart"/>
+      <w:r>
+        <w:rPr>
+          <w:lang w:eastAsia="fr-FR"/>
+        </w:rPr>
+        <w:t>def</w:t>
+      </w:r>
+      <w:proofErr w:type="spellEnd"/>
+      <w:r>
+        <w:rPr>
+          <w:lang w:eastAsia="fr-FR"/>
+        </w:rPr>
+        <w:t>&gt;8 22 112 428 528 705 1216 1228 1538 2450 2518 7518 9842 31822 45730 &lt;/</w:t>
+      </w:r>
+      <w:proofErr w:type="spellStart"/>
+      <w:r>
+        <w:rPr>
+          <w:lang w:eastAsia="fr-FR"/>
+        </w:rPr>
+        <w:t>def</w:t>
+      </w:r>
+      <w:proofErr w:type="spellEnd"/>
+      <w:r>
+        <w:rPr>
+          <w:lang w:eastAsia="fr-FR"/>
+        </w:rPr>
+        <w:t>&gt;</w:t>
+      </w:r>
+    </w:p>
+    <w:p>
+      <w:pPr>
+        <w:rPr>
+          <w:lang w:eastAsia="fr-FR"/>
+        </w:rPr>
+      </w:pPr>
+      <w:r>
+        <w:rPr>
+          <w:lang w:eastAsia="fr-FR"/>
+        </w:rPr>
+        <w:t>&lt;</w:t>
+      </w:r>
+      <w:proofErr w:type="spellStart"/>
+      <w:r>
+        <w:rPr>
+          <w:lang w:eastAsia="fr-FR"/>
+        </w:rPr>
+        <w:t>ids</w:t>
+      </w:r>
+      <w:proofErr w:type="spellEnd"/>
+      <w:r>
+        <w:rPr>
+          <w:lang w:eastAsia="fr-FR"/>
+        </w:rPr>
+        <w:t>&gt;cat%1:18:00:: &lt;/</w:t>
+      </w:r>
+      <w:proofErr w:type="spellStart"/>
+      <w:r>
+        <w:rPr>
+          <w:lang w:eastAsia="fr-FR"/>
+        </w:rPr>
+        <w:t>ids</w:t>
+      </w:r>
+      <w:proofErr w:type="spellEnd"/>
+      <w:r>
+        <w:rPr>
+          <w:lang w:eastAsia="fr-FR"/>
+        </w:rPr>
+        <w:t>&gt;</w:t>
+      </w:r>
+      <w:r>
+        <w:rPr>
+          <w:lang w:eastAsia="fr-FR"/>
         </w:rPr>
         <w:br/>
-        <w:t>&lt;def&gt;0 0 72 134 409 482 10357 13768 16164 &lt;/def&gt;</w:t>
-      </w:r>
-    </w:p>
-    <w:p>
-      <w:pPr>
+        <w:t>&lt;</w:t>
+      </w:r>
+      <w:proofErr w:type="spellStart"/>
+      <w:r>
         <w:rPr>
           <w:lang w:eastAsia="fr-FR"/>
         </w:rPr>
-      </w:pPr>
+        <w:t>def</w:t>
+      </w:r>
+      <w:proofErr w:type="spellEnd"/>
       <w:r>
         <w:rPr>
           <w:lang w:eastAsia="fr-FR"/>
         </w:rPr>
+        <w:t>&gt;0 0 72 134 409 482 10357 13768 16164 &lt;/</w:t>
+      </w:r>
+      <w:proofErr w:type="spellStart"/>
+      <w:r>
+        <w:rPr>
+          <w:lang w:eastAsia="fr-FR"/>
+        </w:rPr>
+        <w:t>def</w:t>
+      </w:r>
+      <w:proofErr w:type="spellEnd"/>
+      <w:r>
+        <w:rPr>
+          <w:lang w:eastAsia="fr-FR"/>
+        </w:rPr>
+        <w:t>&gt;</w:t>
+      </w:r>
+    </w:p>
+    <w:p>
+      <w:pPr>
+        <w:rPr>
+          <w:lang w:eastAsia="fr-FR"/>
+        </w:rPr>
+      </w:pPr>
+      <w:r>
+        <w:rPr>
+          <w:lang w:eastAsia="fr-FR"/>
+        </w:rPr>
         <w:t xml:space="preserve">On peut voir que la seconde </w:t>
       </w:r>
       <w:r>
@@ -2117,8 +2450,13 @@
       </w:r>
     </w:p>
     <w:p>
-      <w:r>
-        <w:t>Function getSimilarity1</w:t>
+      <w:proofErr w:type="spellStart"/>
+      <w:r>
+        <w:t>Function</w:t>
+      </w:r>
+      <w:proofErr w:type="spellEnd"/>
+      <w:r>
+        <w:t xml:space="preserve"> getSimilarity1</w:t>
       </w:r>
     </w:p>
     <w:p>
@@ -2141,7 +2479,27 @@
           <w:sz w:val="20"/>
           <w:szCs w:val="20"/>
         </w:rPr>
-        <w:t>Similarité entre pine et cone sur le dictionnaire Dict-Lesk.xml : 0.8</w:t>
+        <w:t xml:space="preserve">Similarité entre pine et </w:t>
+      </w:r>
+      <w:proofErr w:type="spellStart"/>
+      <w:r>
+        <w:rPr>
+          <w:rFonts w:ascii="Consolas" w:hAnsi="Consolas" w:cs="Consolas"/>
+          <w:color w:val="000000"/>
+          <w:sz w:val="20"/>
+          <w:szCs w:val="20"/>
+        </w:rPr>
+        <w:t>cone</w:t>
+      </w:r>
+      <w:proofErr w:type="spellEnd"/>
+      <w:r>
+        <w:rPr>
+          <w:rFonts w:ascii="Consolas" w:hAnsi="Consolas" w:cs="Consolas"/>
+          <w:color w:val="000000"/>
+          <w:sz w:val="20"/>
+          <w:szCs w:val="20"/>
+        </w:rPr>
+        <w:t xml:space="preserve"> sur le dictionnaire Dict-Lesk.xml : 0.8</w:t>
       </w:r>
     </w:p>
     <w:p>
@@ -2164,26 +2522,66 @@
           <w:sz w:val="20"/>
           <w:szCs w:val="20"/>
         </w:rPr>
-        <w:t>Similarité entre pine et cone sur le dictionnaire Dict-Lesk-etendu.xml : 11.533334</w:t>
-      </w:r>
-    </w:p>
-    <w:p>
-      <w:pPr>
-        <w:rPr>
-          <w:rFonts w:ascii="Consolas" w:hAnsi="Consolas" w:cs="Consolas"/>
-          <w:color w:val="000000"/>
-          <w:sz w:val="20"/>
-          <w:szCs w:val="20"/>
-        </w:rPr>
-      </w:pPr>
-      <w:r>
-        <w:rPr>
-          <w:rFonts w:ascii="Consolas" w:hAnsi="Consolas" w:cs="Consolas"/>
-          <w:color w:val="000000"/>
-          <w:sz w:val="20"/>
-          <w:szCs w:val="20"/>
-        </w:rPr>
-        <w:t>Similarité entre pine et cone sur le dictionnaire dict_all_stopwords_stemming_semcor_dso_wordnetglosstag_150.xml : 4.4666667</w:t>
+        <w:t xml:space="preserve">Similarité entre pine et </w:t>
+      </w:r>
+      <w:proofErr w:type="spellStart"/>
+      <w:r>
+        <w:rPr>
+          <w:rFonts w:ascii="Consolas" w:hAnsi="Consolas" w:cs="Consolas"/>
+          <w:color w:val="000000"/>
+          <w:sz w:val="20"/>
+          <w:szCs w:val="20"/>
+        </w:rPr>
+        <w:t>cone</w:t>
+      </w:r>
+      <w:proofErr w:type="spellEnd"/>
+      <w:r>
+        <w:rPr>
+          <w:rFonts w:ascii="Consolas" w:hAnsi="Consolas" w:cs="Consolas"/>
+          <w:color w:val="000000"/>
+          <w:sz w:val="20"/>
+          <w:szCs w:val="20"/>
+        </w:rPr>
+        <w:t xml:space="preserve"> sur le dictionnaire Dict-Lesk-etendu.xml : 11.533334</w:t>
+      </w:r>
+    </w:p>
+    <w:p>
+      <w:pPr>
+        <w:rPr>
+          <w:rFonts w:ascii="Consolas" w:hAnsi="Consolas" w:cs="Consolas"/>
+          <w:color w:val="000000"/>
+          <w:sz w:val="20"/>
+          <w:szCs w:val="20"/>
+        </w:rPr>
+      </w:pPr>
+      <w:r>
+        <w:rPr>
+          <w:rFonts w:ascii="Consolas" w:hAnsi="Consolas" w:cs="Consolas"/>
+          <w:color w:val="000000"/>
+          <w:sz w:val="20"/>
+          <w:szCs w:val="20"/>
+        </w:rPr>
+        <w:t xml:space="preserve">Similarité entre pine et </w:t>
+      </w:r>
+      <w:proofErr w:type="spellStart"/>
+      <w:r>
+        <w:rPr>
+          <w:rFonts w:ascii="Consolas" w:hAnsi="Consolas" w:cs="Consolas"/>
+          <w:color w:val="000000"/>
+          <w:sz w:val="20"/>
+          <w:szCs w:val="20"/>
+        </w:rPr>
+        <w:t>cone</w:t>
+      </w:r>
+      <w:proofErr w:type="spellEnd"/>
+      <w:r>
+        <w:rPr>
+          <w:rFonts w:ascii="Consolas" w:hAnsi="Consolas" w:cs="Consolas"/>
+          <w:color w:val="000000"/>
+          <w:sz w:val="20"/>
+          <w:szCs w:val="20"/>
+        </w:rPr>
+        <w:t xml:space="preserve"> sur le dictionnaire dict_all_stopwords_stemming_semcor_dso_wordnetglosstag_150.xml : 4.4666667</w:t>
       </w:r>
     </w:p>
     <w:p>
@@ -2201,16 +2599,26 @@
         <w:rPr>
           <w:rFonts w:eastAsia="Times New Roman" w:cs="Times New Roman"/>
           <w:color w:val="000000"/>
-          <w:lang w:val="en-US" w:eastAsia="fr-FR"/>
-        </w:rPr>
-      </w:pPr>
+          <w:lang w:eastAsia="fr-FR"/>
+        </w:rPr>
+      </w:pPr>
+      <w:proofErr w:type="spellStart"/>
       <w:r>
         <w:rPr>
           <w:rFonts w:eastAsia="Times New Roman" w:cs="Times New Roman"/>
           <w:color w:val="000000"/>
-          <w:lang w:val="en-US" w:eastAsia="fr-FR"/>
-        </w:rPr>
-        <w:t>media,radio,7.42</w:t>
+          <w:lang w:eastAsia="fr-FR"/>
+        </w:rPr>
+        <w:t>media,radio</w:t>
+      </w:r>
+      <w:proofErr w:type="spellEnd"/>
+      <w:r>
+        <w:rPr>
+          <w:rFonts w:eastAsia="Times New Roman" w:cs="Times New Roman"/>
+          <w:color w:val="000000"/>
+          <w:lang w:eastAsia="fr-FR"/>
+        </w:rPr>
+        <w:t>,7.42</w:t>
       </w:r>
     </w:p>
     <w:p>
@@ -2220,16 +2628,26 @@
         <w:rPr>
           <w:rFonts w:eastAsia="Times New Roman" w:cs="Times New Roman"/>
           <w:color w:val="000000"/>
-          <w:lang w:val="en-US" w:eastAsia="fr-FR"/>
-        </w:rPr>
-      </w:pPr>
+          <w:lang w:eastAsia="fr-FR"/>
+        </w:rPr>
+      </w:pPr>
+      <w:proofErr w:type="spellStart"/>
       <w:r>
         <w:rPr>
           <w:rFonts w:eastAsia="Times New Roman" w:cs="Times New Roman"/>
           <w:color w:val="000000"/>
-          <w:lang w:val="en-US" w:eastAsia="fr-FR"/>
-        </w:rPr>
-        <w:t>tiger,tiger,10.00</w:t>
+          <w:lang w:eastAsia="fr-FR"/>
+        </w:rPr>
+        <w:t>tiger,tiger</w:t>
+      </w:r>
+      <w:proofErr w:type="spellEnd"/>
+      <w:r>
+        <w:rPr>
+          <w:rFonts w:eastAsia="Times New Roman" w:cs="Times New Roman"/>
+          <w:color w:val="000000"/>
+          <w:lang w:eastAsia="fr-FR"/>
+        </w:rPr>
+        <w:t>,10.00</w:t>
       </w:r>
     </w:p>
     <w:p>
@@ -2258,14 +2676,14 @@
         <w:rPr>
           <w:rFonts w:eastAsia="Times New Roman" w:cs="Times New Roman"/>
           <w:color w:val="000000"/>
-          <w:lang w:eastAsia="fr-FR"/>
+          <w:lang w:val="en-US" w:eastAsia="fr-FR"/>
         </w:rPr>
       </w:pPr>
       <w:r>
         <w:rPr>
           <w:rFonts w:eastAsia="Times New Roman" w:cs="Times New Roman"/>
           <w:color w:val="000000"/>
-          <w:lang w:eastAsia="fr-FR"/>
+          <w:lang w:val="en-US" w:eastAsia="fr-FR"/>
         </w:rPr>
         <w:t>football,soccer,9.03</w:t>
       </w:r>
@@ -2277,14 +2695,14 @@
         <w:rPr>
           <w:rFonts w:eastAsia="Times New Roman" w:cs="Times New Roman"/>
           <w:color w:val="000000"/>
-          <w:lang w:eastAsia="fr-FR"/>
+          <w:lang w:val="en-US" w:eastAsia="fr-FR"/>
         </w:rPr>
       </w:pPr>
       <w:r>
         <w:rPr>
           <w:rFonts w:eastAsia="Times New Roman" w:cs="Times New Roman"/>
           <w:color w:val="000000"/>
-          <w:lang w:eastAsia="fr-FR"/>
+          <w:lang w:val="en-US" w:eastAsia="fr-FR"/>
         </w:rPr>
         <w:t>brother,monk,6.27</w:t>
       </w:r>
@@ -2297,7 +2715,23 @@
         <w:t>un nombre compris entre 0 et 10. Ce nombre représ</w:t>
       </w:r>
       <w:r>
-        <w:t>ente la similarité entre ces deux mots : on peut voir que, entre deux fois le même mot, la similarité est de 10 (tiger, tiger), alors que entre deux mots qui n’ont rien à voir (stock, jaguar), la similarité est très basse.</w:t>
+        <w:t>ente la similarité entre ces deux mots : on peut voir que, entre deux fois le même mot, la similarité est de 10 (</w:t>
+      </w:r>
+      <w:proofErr w:type="spellStart"/>
+      <w:r>
+        <w:t>tiger</w:t>
+      </w:r>
+      <w:proofErr w:type="spellEnd"/>
+      <w:r>
+        <w:t xml:space="preserve">, </w:t>
+      </w:r>
+      <w:proofErr w:type="spellStart"/>
+      <w:r>
+        <w:t>tiger</w:t>
+      </w:r>
+      <w:proofErr w:type="spellEnd"/>
+      <w:r>
+        <w:t>), alors que entre deux mots qui n’ont rien à voir (stock, jaguar), la similarité est très basse.</w:t>
       </w:r>
     </w:p>
     <w:p>
@@ -2425,8 +2859,13 @@
         </w:rPr>
       </w:pPr>
       <w:r>
-        <w:t>Utilisation de OpenCSV</w:t>
-      </w:r>
+        <w:t xml:space="preserve">Utilisation de </w:t>
+      </w:r>
+      <w:proofErr w:type="spellStart"/>
+      <w:r>
+        <w:t>OpenCSV</w:t>
+      </w:r>
+      <w:proofErr w:type="spellEnd"/>
       <w:r>
         <w:br/>
       </w:r>
@@ -2437,7 +2876,27 @@
           <w:sz w:val="20"/>
           <w:szCs w:val="20"/>
         </w:rPr>
-        <w:t>Corrélation entre humain et lesk :0.20313210443967666</w:t>
+        <w:t xml:space="preserve">Corrélation entre humain et </w:t>
+      </w:r>
+      <w:proofErr w:type="spellStart"/>
+      <w:r>
+        <w:rPr>
+          <w:rFonts w:ascii="Consolas" w:hAnsi="Consolas" w:cs="Consolas"/>
+          <w:color w:val="000000"/>
+          <w:sz w:val="20"/>
+          <w:szCs w:val="20"/>
+        </w:rPr>
+        <w:t>lesk</w:t>
+      </w:r>
+      <w:proofErr w:type="spellEnd"/>
+      <w:r>
+        <w:rPr>
+          <w:rFonts w:ascii="Consolas" w:hAnsi="Consolas" w:cs="Consolas"/>
+          <w:color w:val="000000"/>
+          <w:sz w:val="20"/>
+          <w:szCs w:val="20"/>
+        </w:rPr>
+        <w:t xml:space="preserve"> :0.20313210443967666</w:t>
       </w:r>
     </w:p>
     <w:p>
@@ -2460,26 +2919,66 @@
           <w:sz w:val="20"/>
           <w:szCs w:val="20"/>
         </w:rPr>
-        <w:t>Corrélation entre humain et lesk étendu :0.21253348768870164</w:t>
-      </w:r>
-    </w:p>
-    <w:p>
-      <w:pPr>
-        <w:rPr>
-          <w:rFonts w:ascii="Consolas" w:hAnsi="Consolas" w:cs="Consolas"/>
-          <w:color w:val="000000"/>
-          <w:sz w:val="20"/>
-          <w:szCs w:val="20"/>
-        </w:rPr>
-      </w:pPr>
-      <w:r>
-        <w:rPr>
-          <w:rFonts w:ascii="Consolas" w:hAnsi="Consolas" w:cs="Consolas"/>
-          <w:color w:val="000000"/>
-          <w:sz w:val="20"/>
-          <w:szCs w:val="20"/>
-        </w:rPr>
-        <w:t>Corrélation entre humain et lesk corpus :0.21388841987844234</w:t>
+        <w:t xml:space="preserve">Corrélation entre humain et </w:t>
+      </w:r>
+      <w:proofErr w:type="spellStart"/>
+      <w:r>
+        <w:rPr>
+          <w:rFonts w:ascii="Consolas" w:hAnsi="Consolas" w:cs="Consolas"/>
+          <w:color w:val="000000"/>
+          <w:sz w:val="20"/>
+          <w:szCs w:val="20"/>
+        </w:rPr>
+        <w:t>lesk</w:t>
+      </w:r>
+      <w:proofErr w:type="spellEnd"/>
+      <w:r>
+        <w:rPr>
+          <w:rFonts w:ascii="Consolas" w:hAnsi="Consolas" w:cs="Consolas"/>
+          <w:color w:val="000000"/>
+          <w:sz w:val="20"/>
+          <w:szCs w:val="20"/>
+        </w:rPr>
+        <w:t xml:space="preserve"> étendu :0.21253348768870164</w:t>
+      </w:r>
+    </w:p>
+    <w:p>
+      <w:pPr>
+        <w:rPr>
+          <w:rFonts w:ascii="Consolas" w:hAnsi="Consolas" w:cs="Consolas"/>
+          <w:color w:val="000000"/>
+          <w:sz w:val="20"/>
+          <w:szCs w:val="20"/>
+        </w:rPr>
+      </w:pPr>
+      <w:r>
+        <w:rPr>
+          <w:rFonts w:ascii="Consolas" w:hAnsi="Consolas" w:cs="Consolas"/>
+          <w:color w:val="000000"/>
+          <w:sz w:val="20"/>
+          <w:szCs w:val="20"/>
+        </w:rPr>
+        <w:t xml:space="preserve">Corrélation entre humain et </w:t>
+      </w:r>
+      <w:proofErr w:type="spellStart"/>
+      <w:r>
+        <w:rPr>
+          <w:rFonts w:ascii="Consolas" w:hAnsi="Consolas" w:cs="Consolas"/>
+          <w:color w:val="000000"/>
+          <w:sz w:val="20"/>
+          <w:szCs w:val="20"/>
+        </w:rPr>
+        <w:t>lesk</w:t>
+      </w:r>
+      <w:proofErr w:type="spellEnd"/>
+      <w:r>
+        <w:rPr>
+          <w:rFonts w:ascii="Consolas" w:hAnsi="Consolas" w:cs="Consolas"/>
+          <w:color w:val="000000"/>
+          <w:sz w:val="20"/>
+          <w:szCs w:val="20"/>
+        </w:rPr>
+        <w:t xml:space="preserve"> corpus :0.21388841987844234</w:t>
       </w:r>
     </w:p>
     <w:p>
@@ -2556,7 +3055,87 @@
           <w:sz w:val="20"/>
           <w:szCs w:val="20"/>
         </w:rPr>
-        <w:t>13440 combinaisons pour la chaine "dog eat bone every day" dans le 1e dictionnaire</w:t>
+        <w:t xml:space="preserve">13440 combinaisons pour la chaine "dog </w:t>
+      </w:r>
+      <w:proofErr w:type="spellStart"/>
+      <w:r>
+        <w:rPr>
+          <w:rFonts w:ascii="Consolas" w:hAnsi="Consolas" w:cs="Consolas"/>
+          <w:color w:val="000000"/>
+          <w:sz w:val="20"/>
+          <w:szCs w:val="20"/>
+        </w:rPr>
+        <w:t>eat</w:t>
+      </w:r>
+      <w:proofErr w:type="spellEnd"/>
+      <w:r>
+        <w:rPr>
+          <w:rFonts w:ascii="Consolas" w:hAnsi="Consolas" w:cs="Consolas"/>
+          <w:color w:val="000000"/>
+          <w:sz w:val="20"/>
+          <w:szCs w:val="20"/>
+        </w:rPr>
+        <w:t xml:space="preserve"> </w:t>
+      </w:r>
+      <w:proofErr w:type="spellStart"/>
+      <w:r>
+        <w:rPr>
+          <w:rFonts w:ascii="Consolas" w:hAnsi="Consolas" w:cs="Consolas"/>
+          <w:color w:val="000000"/>
+          <w:sz w:val="20"/>
+          <w:szCs w:val="20"/>
+        </w:rPr>
+        <w:t>bone</w:t>
+      </w:r>
+      <w:proofErr w:type="spellEnd"/>
+      <w:r>
+        <w:rPr>
+          <w:rFonts w:ascii="Consolas" w:hAnsi="Consolas" w:cs="Consolas"/>
+          <w:color w:val="000000"/>
+          <w:sz w:val="20"/>
+          <w:szCs w:val="20"/>
+        </w:rPr>
+        <w:t xml:space="preserve"> </w:t>
+      </w:r>
+      <w:proofErr w:type="spellStart"/>
+      <w:r>
+        <w:rPr>
+          <w:rFonts w:ascii="Consolas" w:hAnsi="Consolas" w:cs="Consolas"/>
+          <w:color w:val="000000"/>
+          <w:sz w:val="20"/>
+          <w:szCs w:val="20"/>
+        </w:rPr>
+        <w:t>every</w:t>
+      </w:r>
+      <w:proofErr w:type="spellEnd"/>
+      <w:r>
+        <w:rPr>
+          <w:rFonts w:ascii="Consolas" w:hAnsi="Consolas" w:cs="Consolas"/>
+          <w:color w:val="000000"/>
+          <w:sz w:val="20"/>
+          <w:szCs w:val="20"/>
+        </w:rPr>
+        <w:t xml:space="preserve"> </w:t>
+      </w:r>
+      <w:proofErr w:type="spellStart"/>
+      <w:r>
+        <w:rPr>
+          <w:rFonts w:ascii="Consolas" w:hAnsi="Consolas" w:cs="Consolas"/>
+          <w:color w:val="000000"/>
+          <w:sz w:val="20"/>
+          <w:szCs w:val="20"/>
+        </w:rPr>
+        <w:t>day</w:t>
+      </w:r>
+      <w:proofErr w:type="spellEnd"/>
+      <w:r>
+        <w:rPr>
+          <w:rFonts w:ascii="Consolas" w:hAnsi="Consolas" w:cs="Consolas"/>
+          <w:color w:val="000000"/>
+          <w:sz w:val="20"/>
+          <w:szCs w:val="20"/>
+        </w:rPr>
+        <w:t>" dans le 1e dictionnaire</w:t>
       </w:r>
     </w:p>
     <w:p>
@@ -2579,7 +3158,87 @@
           <w:sz w:val="20"/>
           <w:szCs w:val="20"/>
         </w:rPr>
-        <w:t>470400 combinaisons pour la chaine "doctor be hospital last day night" dans le 1e dictionnaire</w:t>
+        <w:t>470400 combinaisons pour la chaine "</w:t>
+      </w:r>
+      <w:proofErr w:type="spellStart"/>
+      <w:r>
+        <w:rPr>
+          <w:rFonts w:ascii="Consolas" w:hAnsi="Consolas" w:cs="Consolas"/>
+          <w:color w:val="000000"/>
+          <w:sz w:val="20"/>
+          <w:szCs w:val="20"/>
+        </w:rPr>
+        <w:t>doctor</w:t>
+      </w:r>
+      <w:proofErr w:type="spellEnd"/>
+      <w:r>
+        <w:rPr>
+          <w:rFonts w:ascii="Consolas" w:hAnsi="Consolas" w:cs="Consolas"/>
+          <w:color w:val="000000"/>
+          <w:sz w:val="20"/>
+          <w:szCs w:val="20"/>
+        </w:rPr>
+        <w:t xml:space="preserve"> </w:t>
+      </w:r>
+      <w:proofErr w:type="spellStart"/>
+      <w:r>
+        <w:rPr>
+          <w:rFonts w:ascii="Consolas" w:hAnsi="Consolas" w:cs="Consolas"/>
+          <w:color w:val="000000"/>
+          <w:sz w:val="20"/>
+          <w:szCs w:val="20"/>
+        </w:rPr>
+        <w:t>be</w:t>
+      </w:r>
+      <w:proofErr w:type="spellEnd"/>
+      <w:r>
+        <w:rPr>
+          <w:rFonts w:ascii="Consolas" w:hAnsi="Consolas" w:cs="Consolas"/>
+          <w:color w:val="000000"/>
+          <w:sz w:val="20"/>
+          <w:szCs w:val="20"/>
+        </w:rPr>
+        <w:t xml:space="preserve"> </w:t>
+      </w:r>
+      <w:proofErr w:type="spellStart"/>
+      <w:r>
+        <w:rPr>
+          <w:rFonts w:ascii="Consolas" w:hAnsi="Consolas" w:cs="Consolas"/>
+          <w:color w:val="000000"/>
+          <w:sz w:val="20"/>
+          <w:szCs w:val="20"/>
+        </w:rPr>
+        <w:t>hospital</w:t>
+      </w:r>
+      <w:proofErr w:type="spellEnd"/>
+      <w:r>
+        <w:rPr>
+          <w:rFonts w:ascii="Consolas" w:hAnsi="Consolas" w:cs="Consolas"/>
+          <w:color w:val="000000"/>
+          <w:sz w:val="20"/>
+          <w:szCs w:val="20"/>
+        </w:rPr>
+        <w:t xml:space="preserve"> last </w:t>
+      </w:r>
+      <w:proofErr w:type="spellStart"/>
+      <w:r>
+        <w:rPr>
+          <w:rFonts w:ascii="Consolas" w:hAnsi="Consolas" w:cs="Consolas"/>
+          <w:color w:val="000000"/>
+          <w:sz w:val="20"/>
+          <w:szCs w:val="20"/>
+        </w:rPr>
+        <w:t>day</w:t>
+      </w:r>
+      <w:proofErr w:type="spellEnd"/>
+      <w:r>
+        <w:rPr>
+          <w:rFonts w:ascii="Consolas" w:hAnsi="Consolas" w:cs="Consolas"/>
+          <w:color w:val="000000"/>
+          <w:sz w:val="20"/>
+          <w:szCs w:val="20"/>
+        </w:rPr>
+        <w:t xml:space="preserve"> night" dans le 1e dictionnaire</w:t>
       </w:r>
     </w:p>
     <w:p>
@@ -2604,8 +3263,86 @@
           <w:szCs w:val="20"/>
           <w:lang w:val="en-US"/>
         </w:rPr>
-        <w:t>7832809874592301056 combinaisons pour la chaine "pictures paint be flat round figure be very often foot do look be stand ground all point downward be hanging air" dans le 1e dictionnaire</w:t>
-      </w:r>
+        <w:t xml:space="preserve">7832809874592301056 </w:t>
+      </w:r>
+      <w:proofErr w:type="spellStart"/>
+      <w:r>
+        <w:rPr>
+          <w:rFonts w:ascii="Consolas" w:hAnsi="Consolas" w:cs="Consolas"/>
+          <w:color w:val="000000"/>
+          <w:sz w:val="20"/>
+          <w:szCs w:val="20"/>
+          <w:lang w:val="en-US"/>
+        </w:rPr>
+        <w:t>combinaisons</w:t>
+      </w:r>
+      <w:proofErr w:type="spellEnd"/>
+      <w:r>
+        <w:rPr>
+          <w:rFonts w:ascii="Consolas" w:hAnsi="Consolas" w:cs="Consolas"/>
+          <w:color w:val="000000"/>
+          <w:sz w:val="20"/>
+          <w:szCs w:val="20"/>
+          <w:lang w:val="en-US"/>
+        </w:rPr>
+        <w:t xml:space="preserve"> pour la </w:t>
+      </w:r>
+      <w:proofErr w:type="spellStart"/>
+      <w:r>
+        <w:rPr>
+          <w:rFonts w:ascii="Consolas" w:hAnsi="Consolas" w:cs="Consolas"/>
+          <w:color w:val="000000"/>
+          <w:sz w:val="20"/>
+          <w:szCs w:val="20"/>
+          <w:lang w:val="en-US"/>
+        </w:rPr>
+        <w:t>chaine</w:t>
+      </w:r>
+      <w:proofErr w:type="spellEnd"/>
+      <w:r>
+        <w:rPr>
+          <w:rFonts w:ascii="Consolas" w:hAnsi="Consolas" w:cs="Consolas"/>
+          <w:color w:val="000000"/>
+          <w:sz w:val="20"/>
+          <w:szCs w:val="20"/>
+          <w:lang w:val="en-US"/>
+        </w:rPr>
+        <w:t xml:space="preserve"> "pictures paint be flat round figure be very often foot do look be stand ground all point downward be hanging air" </w:t>
+      </w:r>
+      <w:proofErr w:type="spellStart"/>
+      <w:r>
+        <w:rPr>
+          <w:rFonts w:ascii="Consolas" w:hAnsi="Consolas" w:cs="Consolas"/>
+          <w:color w:val="000000"/>
+          <w:sz w:val="20"/>
+          <w:szCs w:val="20"/>
+          <w:lang w:val="en-US"/>
+        </w:rPr>
+        <w:t>dans</w:t>
+      </w:r>
+      <w:proofErr w:type="spellEnd"/>
+      <w:r>
+        <w:rPr>
+          <w:rFonts w:ascii="Consolas" w:hAnsi="Consolas" w:cs="Consolas"/>
+          <w:color w:val="000000"/>
+          <w:sz w:val="20"/>
+          <w:szCs w:val="20"/>
+          <w:lang w:val="en-US"/>
+        </w:rPr>
+        <w:t xml:space="preserve"> le 1e </w:t>
+      </w:r>
+      <w:proofErr w:type="spellStart"/>
+      <w:r>
+        <w:rPr>
+          <w:rFonts w:ascii="Consolas" w:hAnsi="Consolas" w:cs="Consolas"/>
+          <w:color w:val="000000"/>
+          <w:sz w:val="20"/>
+          <w:szCs w:val="20"/>
+          <w:lang w:val="en-US"/>
+        </w:rPr>
+        <w:t>dictionnaire</w:t>
+      </w:r>
+      <w:proofErr w:type="spellEnd"/>
     </w:p>
     <w:p>
       <w:pPr>
@@ -2674,7 +3411,87 @@
           <w:szCs w:val="20"/>
         </w:rPr>
         <w:lastRenderedPageBreak/>
-        <w:t>13440 combinaisons pour la chaine "dog eat bone every day" dans le 2e dictionnaire</w:t>
+        <w:t xml:space="preserve">13440 combinaisons pour la chaine "dog </w:t>
+      </w:r>
+      <w:proofErr w:type="spellStart"/>
+      <w:r>
+        <w:rPr>
+          <w:rFonts w:ascii="Consolas" w:hAnsi="Consolas" w:cs="Consolas"/>
+          <w:color w:val="000000"/>
+          <w:sz w:val="20"/>
+          <w:szCs w:val="20"/>
+        </w:rPr>
+        <w:t>eat</w:t>
+      </w:r>
+      <w:proofErr w:type="spellEnd"/>
+      <w:r>
+        <w:rPr>
+          <w:rFonts w:ascii="Consolas" w:hAnsi="Consolas" w:cs="Consolas"/>
+          <w:color w:val="000000"/>
+          <w:sz w:val="20"/>
+          <w:szCs w:val="20"/>
+        </w:rPr>
+        <w:t xml:space="preserve"> </w:t>
+      </w:r>
+      <w:proofErr w:type="spellStart"/>
+      <w:r>
+        <w:rPr>
+          <w:rFonts w:ascii="Consolas" w:hAnsi="Consolas" w:cs="Consolas"/>
+          <w:color w:val="000000"/>
+          <w:sz w:val="20"/>
+          <w:szCs w:val="20"/>
+        </w:rPr>
+        <w:t>bone</w:t>
+      </w:r>
+      <w:proofErr w:type="spellEnd"/>
+      <w:r>
+        <w:rPr>
+          <w:rFonts w:ascii="Consolas" w:hAnsi="Consolas" w:cs="Consolas"/>
+          <w:color w:val="000000"/>
+          <w:sz w:val="20"/>
+          <w:szCs w:val="20"/>
+        </w:rPr>
+        <w:t xml:space="preserve"> </w:t>
+      </w:r>
+      <w:proofErr w:type="spellStart"/>
+      <w:r>
+        <w:rPr>
+          <w:rFonts w:ascii="Consolas" w:hAnsi="Consolas" w:cs="Consolas"/>
+          <w:color w:val="000000"/>
+          <w:sz w:val="20"/>
+          <w:szCs w:val="20"/>
+        </w:rPr>
+        <w:t>every</w:t>
+      </w:r>
+      <w:proofErr w:type="spellEnd"/>
+      <w:r>
+        <w:rPr>
+          <w:rFonts w:ascii="Consolas" w:hAnsi="Consolas" w:cs="Consolas"/>
+          <w:color w:val="000000"/>
+          <w:sz w:val="20"/>
+          <w:szCs w:val="20"/>
+        </w:rPr>
+        <w:t xml:space="preserve"> </w:t>
+      </w:r>
+      <w:proofErr w:type="spellStart"/>
+      <w:r>
+        <w:rPr>
+          <w:rFonts w:ascii="Consolas" w:hAnsi="Consolas" w:cs="Consolas"/>
+          <w:color w:val="000000"/>
+          <w:sz w:val="20"/>
+          <w:szCs w:val="20"/>
+        </w:rPr>
+        <w:t>day</w:t>
+      </w:r>
+      <w:proofErr w:type="spellEnd"/>
+      <w:r>
+        <w:rPr>
+          <w:rFonts w:ascii="Consolas" w:hAnsi="Consolas" w:cs="Consolas"/>
+          <w:color w:val="000000"/>
+          <w:sz w:val="20"/>
+          <w:szCs w:val="20"/>
+        </w:rPr>
+        <w:t>" dans le 2e dictionnaire</w:t>
       </w:r>
     </w:p>
     <w:p>
@@ -2697,7 +3514,87 @@
           <w:sz w:val="20"/>
           <w:szCs w:val="20"/>
         </w:rPr>
-        <w:t>470400 combinaisons pour la chaine "doctor be hospital last day night" dans le 2e dictionnaire</w:t>
+        <w:t>470400 combinaisons pour la chaine "</w:t>
+      </w:r>
+      <w:proofErr w:type="spellStart"/>
+      <w:r>
+        <w:rPr>
+          <w:rFonts w:ascii="Consolas" w:hAnsi="Consolas" w:cs="Consolas"/>
+          <w:color w:val="000000"/>
+          <w:sz w:val="20"/>
+          <w:szCs w:val="20"/>
+        </w:rPr>
+        <w:t>doctor</w:t>
+      </w:r>
+      <w:proofErr w:type="spellEnd"/>
+      <w:r>
+        <w:rPr>
+          <w:rFonts w:ascii="Consolas" w:hAnsi="Consolas" w:cs="Consolas"/>
+          <w:color w:val="000000"/>
+          <w:sz w:val="20"/>
+          <w:szCs w:val="20"/>
+        </w:rPr>
+        <w:t xml:space="preserve"> </w:t>
+      </w:r>
+      <w:proofErr w:type="spellStart"/>
+      <w:r>
+        <w:rPr>
+          <w:rFonts w:ascii="Consolas" w:hAnsi="Consolas" w:cs="Consolas"/>
+          <w:color w:val="000000"/>
+          <w:sz w:val="20"/>
+          <w:szCs w:val="20"/>
+        </w:rPr>
+        <w:t>be</w:t>
+      </w:r>
+      <w:proofErr w:type="spellEnd"/>
+      <w:r>
+        <w:rPr>
+          <w:rFonts w:ascii="Consolas" w:hAnsi="Consolas" w:cs="Consolas"/>
+          <w:color w:val="000000"/>
+          <w:sz w:val="20"/>
+          <w:szCs w:val="20"/>
+        </w:rPr>
+        <w:t xml:space="preserve"> </w:t>
+      </w:r>
+      <w:proofErr w:type="spellStart"/>
+      <w:r>
+        <w:rPr>
+          <w:rFonts w:ascii="Consolas" w:hAnsi="Consolas" w:cs="Consolas"/>
+          <w:color w:val="000000"/>
+          <w:sz w:val="20"/>
+          <w:szCs w:val="20"/>
+        </w:rPr>
+        <w:t>hospital</w:t>
+      </w:r>
+      <w:proofErr w:type="spellEnd"/>
+      <w:r>
+        <w:rPr>
+          <w:rFonts w:ascii="Consolas" w:hAnsi="Consolas" w:cs="Consolas"/>
+          <w:color w:val="000000"/>
+          <w:sz w:val="20"/>
+          <w:szCs w:val="20"/>
+        </w:rPr>
+        <w:t xml:space="preserve"> last </w:t>
+      </w:r>
+      <w:proofErr w:type="spellStart"/>
+      <w:r>
+        <w:rPr>
+          <w:rFonts w:ascii="Consolas" w:hAnsi="Consolas" w:cs="Consolas"/>
+          <w:color w:val="000000"/>
+          <w:sz w:val="20"/>
+          <w:szCs w:val="20"/>
+        </w:rPr>
+        <w:t>day</w:t>
+      </w:r>
+      <w:proofErr w:type="spellEnd"/>
+      <w:r>
+        <w:rPr>
+          <w:rFonts w:ascii="Consolas" w:hAnsi="Consolas" w:cs="Consolas"/>
+          <w:color w:val="000000"/>
+          <w:sz w:val="20"/>
+          <w:szCs w:val="20"/>
+        </w:rPr>
+        <w:t xml:space="preserve"> night" dans le 2e dictionnaire</w:t>
       </w:r>
     </w:p>
     <w:p>
@@ -2722,8 +3619,86 @@
           <w:szCs w:val="20"/>
           <w:lang w:val="en-US"/>
         </w:rPr>
-        <w:t>7832809874592301056 combinaisons pour la chaine "pictures paint be flat round figure be very often foot do look be stand ground all point downward be hanging air" dans le 2e dictionnaire</w:t>
-      </w:r>
+        <w:t xml:space="preserve">7832809874592301056 </w:t>
+      </w:r>
+      <w:proofErr w:type="spellStart"/>
+      <w:r>
+        <w:rPr>
+          <w:rFonts w:ascii="Consolas" w:hAnsi="Consolas" w:cs="Consolas"/>
+          <w:color w:val="000000"/>
+          <w:sz w:val="20"/>
+          <w:szCs w:val="20"/>
+          <w:lang w:val="en-US"/>
+        </w:rPr>
+        <w:t>combinaisons</w:t>
+      </w:r>
+      <w:proofErr w:type="spellEnd"/>
+      <w:r>
+        <w:rPr>
+          <w:rFonts w:ascii="Consolas" w:hAnsi="Consolas" w:cs="Consolas"/>
+          <w:color w:val="000000"/>
+          <w:sz w:val="20"/>
+          <w:szCs w:val="20"/>
+          <w:lang w:val="en-US"/>
+        </w:rPr>
+        <w:t xml:space="preserve"> pour la </w:t>
+      </w:r>
+      <w:proofErr w:type="spellStart"/>
+      <w:r>
+        <w:rPr>
+          <w:rFonts w:ascii="Consolas" w:hAnsi="Consolas" w:cs="Consolas"/>
+          <w:color w:val="000000"/>
+          <w:sz w:val="20"/>
+          <w:szCs w:val="20"/>
+          <w:lang w:val="en-US"/>
+        </w:rPr>
+        <w:t>chaine</w:t>
+      </w:r>
+      <w:proofErr w:type="spellEnd"/>
+      <w:r>
+        <w:rPr>
+          <w:rFonts w:ascii="Consolas" w:hAnsi="Consolas" w:cs="Consolas"/>
+          <w:color w:val="000000"/>
+          <w:sz w:val="20"/>
+          <w:szCs w:val="20"/>
+          <w:lang w:val="en-US"/>
+        </w:rPr>
+        <w:t xml:space="preserve"> "pictures paint be flat round figure be very often foot do look be stand ground all point downward be hanging air" </w:t>
+      </w:r>
+      <w:proofErr w:type="spellStart"/>
+      <w:r>
+        <w:rPr>
+          <w:rFonts w:ascii="Consolas" w:hAnsi="Consolas" w:cs="Consolas"/>
+          <w:color w:val="000000"/>
+          <w:sz w:val="20"/>
+          <w:szCs w:val="20"/>
+          <w:lang w:val="en-US"/>
+        </w:rPr>
+        <w:t>dans</w:t>
+      </w:r>
+      <w:proofErr w:type="spellEnd"/>
+      <w:r>
+        <w:rPr>
+          <w:rFonts w:ascii="Consolas" w:hAnsi="Consolas" w:cs="Consolas"/>
+          <w:color w:val="000000"/>
+          <w:sz w:val="20"/>
+          <w:szCs w:val="20"/>
+          <w:lang w:val="en-US"/>
+        </w:rPr>
+        <w:t xml:space="preserve"> le 2e </w:t>
+      </w:r>
+      <w:proofErr w:type="spellStart"/>
+      <w:r>
+        <w:rPr>
+          <w:rFonts w:ascii="Consolas" w:hAnsi="Consolas" w:cs="Consolas"/>
+          <w:color w:val="000000"/>
+          <w:sz w:val="20"/>
+          <w:szCs w:val="20"/>
+          <w:lang w:val="en-US"/>
+        </w:rPr>
+        <w:t>dictionnaire</w:t>
+      </w:r>
+      <w:proofErr w:type="spellEnd"/>
     </w:p>
     <w:p>
       <w:pPr>
@@ -2791,7 +3766,87 @@
           <w:sz w:val="20"/>
           <w:szCs w:val="20"/>
         </w:rPr>
-        <w:t>13440 combinaisons pour la chaine "dog eat bone every day" dans le 3e dictionnaire</w:t>
+        <w:t xml:space="preserve">13440 combinaisons pour la chaine "dog </w:t>
+      </w:r>
+      <w:proofErr w:type="spellStart"/>
+      <w:r>
+        <w:rPr>
+          <w:rFonts w:ascii="Consolas" w:hAnsi="Consolas" w:cs="Consolas"/>
+          <w:color w:val="000000"/>
+          <w:sz w:val="20"/>
+          <w:szCs w:val="20"/>
+        </w:rPr>
+        <w:t>eat</w:t>
+      </w:r>
+      <w:proofErr w:type="spellEnd"/>
+      <w:r>
+        <w:rPr>
+          <w:rFonts w:ascii="Consolas" w:hAnsi="Consolas" w:cs="Consolas"/>
+          <w:color w:val="000000"/>
+          <w:sz w:val="20"/>
+          <w:szCs w:val="20"/>
+        </w:rPr>
+        <w:t xml:space="preserve"> </w:t>
+      </w:r>
+      <w:proofErr w:type="spellStart"/>
+      <w:r>
+        <w:rPr>
+          <w:rFonts w:ascii="Consolas" w:hAnsi="Consolas" w:cs="Consolas"/>
+          <w:color w:val="000000"/>
+          <w:sz w:val="20"/>
+          <w:szCs w:val="20"/>
+        </w:rPr>
+        <w:t>bone</w:t>
+      </w:r>
+      <w:proofErr w:type="spellEnd"/>
+      <w:r>
+        <w:rPr>
+          <w:rFonts w:ascii="Consolas" w:hAnsi="Consolas" w:cs="Consolas"/>
+          <w:color w:val="000000"/>
+          <w:sz w:val="20"/>
+          <w:szCs w:val="20"/>
+        </w:rPr>
+        <w:t xml:space="preserve"> </w:t>
+      </w:r>
+      <w:proofErr w:type="spellStart"/>
+      <w:r>
+        <w:rPr>
+          <w:rFonts w:ascii="Consolas" w:hAnsi="Consolas" w:cs="Consolas"/>
+          <w:color w:val="000000"/>
+          <w:sz w:val="20"/>
+          <w:szCs w:val="20"/>
+        </w:rPr>
+        <w:t>every</w:t>
+      </w:r>
+      <w:proofErr w:type="spellEnd"/>
+      <w:r>
+        <w:rPr>
+          <w:rFonts w:ascii="Consolas" w:hAnsi="Consolas" w:cs="Consolas"/>
+          <w:color w:val="000000"/>
+          <w:sz w:val="20"/>
+          <w:szCs w:val="20"/>
+        </w:rPr>
+        <w:t xml:space="preserve"> </w:t>
+      </w:r>
+      <w:proofErr w:type="spellStart"/>
+      <w:r>
+        <w:rPr>
+          <w:rFonts w:ascii="Consolas" w:hAnsi="Consolas" w:cs="Consolas"/>
+          <w:color w:val="000000"/>
+          <w:sz w:val="20"/>
+          <w:szCs w:val="20"/>
+        </w:rPr>
+        <w:t>day</w:t>
+      </w:r>
+      <w:proofErr w:type="spellEnd"/>
+      <w:r>
+        <w:rPr>
+          <w:rFonts w:ascii="Consolas" w:hAnsi="Consolas" w:cs="Consolas"/>
+          <w:color w:val="000000"/>
+          <w:sz w:val="20"/>
+          <w:szCs w:val="20"/>
+        </w:rPr>
+        <w:t>" dans le 3e dictionnaire</w:t>
       </w:r>
     </w:p>
     <w:p>
@@ -2814,7 +3869,87 @@
           <w:sz w:val="20"/>
           <w:szCs w:val="20"/>
         </w:rPr>
-        <w:t>470400 combinaisons pour la chaine "doctor be hospital last day night" dans le 3e dictionnaire</w:t>
+        <w:t>470400 combinaisons pour la chaine "</w:t>
+      </w:r>
+      <w:proofErr w:type="spellStart"/>
+      <w:r>
+        <w:rPr>
+          <w:rFonts w:ascii="Consolas" w:hAnsi="Consolas" w:cs="Consolas"/>
+          <w:color w:val="000000"/>
+          <w:sz w:val="20"/>
+          <w:szCs w:val="20"/>
+        </w:rPr>
+        <w:t>doctor</w:t>
+      </w:r>
+      <w:proofErr w:type="spellEnd"/>
+      <w:r>
+        <w:rPr>
+          <w:rFonts w:ascii="Consolas" w:hAnsi="Consolas" w:cs="Consolas"/>
+          <w:color w:val="000000"/>
+          <w:sz w:val="20"/>
+          <w:szCs w:val="20"/>
+        </w:rPr>
+        <w:t xml:space="preserve"> </w:t>
+      </w:r>
+      <w:proofErr w:type="spellStart"/>
+      <w:r>
+        <w:rPr>
+          <w:rFonts w:ascii="Consolas" w:hAnsi="Consolas" w:cs="Consolas"/>
+          <w:color w:val="000000"/>
+          <w:sz w:val="20"/>
+          <w:szCs w:val="20"/>
+        </w:rPr>
+        <w:t>be</w:t>
+      </w:r>
+      <w:proofErr w:type="spellEnd"/>
+      <w:r>
+        <w:rPr>
+          <w:rFonts w:ascii="Consolas" w:hAnsi="Consolas" w:cs="Consolas"/>
+          <w:color w:val="000000"/>
+          <w:sz w:val="20"/>
+          <w:szCs w:val="20"/>
+        </w:rPr>
+        <w:t xml:space="preserve"> </w:t>
+      </w:r>
+      <w:proofErr w:type="spellStart"/>
+      <w:r>
+        <w:rPr>
+          <w:rFonts w:ascii="Consolas" w:hAnsi="Consolas" w:cs="Consolas"/>
+          <w:color w:val="000000"/>
+          <w:sz w:val="20"/>
+          <w:szCs w:val="20"/>
+        </w:rPr>
+        <w:t>hospital</w:t>
+      </w:r>
+      <w:proofErr w:type="spellEnd"/>
+      <w:r>
+        <w:rPr>
+          <w:rFonts w:ascii="Consolas" w:hAnsi="Consolas" w:cs="Consolas"/>
+          <w:color w:val="000000"/>
+          <w:sz w:val="20"/>
+          <w:szCs w:val="20"/>
+        </w:rPr>
+        <w:t xml:space="preserve"> last </w:t>
+      </w:r>
+      <w:proofErr w:type="spellStart"/>
+      <w:r>
+        <w:rPr>
+          <w:rFonts w:ascii="Consolas" w:hAnsi="Consolas" w:cs="Consolas"/>
+          <w:color w:val="000000"/>
+          <w:sz w:val="20"/>
+          <w:szCs w:val="20"/>
+        </w:rPr>
+        <w:t>day</w:t>
+      </w:r>
+      <w:proofErr w:type="spellEnd"/>
+      <w:r>
+        <w:rPr>
+          <w:rFonts w:ascii="Consolas" w:hAnsi="Consolas" w:cs="Consolas"/>
+          <w:color w:val="000000"/>
+          <w:sz w:val="20"/>
+          <w:szCs w:val="20"/>
+        </w:rPr>
+        <w:t xml:space="preserve"> night" dans le 3e dictionnaire</w:t>
       </w:r>
     </w:p>
     <w:p>
@@ -2840,8 +3975,86 @@
           <w:szCs w:val="20"/>
           <w:lang w:val="en-US"/>
         </w:rPr>
-        <w:t>7832809874592301056 combinaisons pour la chaine "pictures paint be flat round figure be very often foot do look be stand ground all point downward be hanging air" dans le 3e dictionnaire</w:t>
-      </w:r>
+        <w:t xml:space="preserve">7832809874592301056 </w:t>
+      </w:r>
+      <w:proofErr w:type="spellStart"/>
+      <w:r>
+        <w:rPr>
+          <w:rFonts w:ascii="Consolas" w:hAnsi="Consolas" w:cs="Consolas"/>
+          <w:color w:val="000000"/>
+          <w:sz w:val="20"/>
+          <w:szCs w:val="20"/>
+          <w:lang w:val="en-US"/>
+        </w:rPr>
+        <w:t>combinaisons</w:t>
+      </w:r>
+      <w:proofErr w:type="spellEnd"/>
+      <w:r>
+        <w:rPr>
+          <w:rFonts w:ascii="Consolas" w:hAnsi="Consolas" w:cs="Consolas"/>
+          <w:color w:val="000000"/>
+          <w:sz w:val="20"/>
+          <w:szCs w:val="20"/>
+          <w:lang w:val="en-US"/>
+        </w:rPr>
+        <w:t xml:space="preserve"> pour la </w:t>
+      </w:r>
+      <w:proofErr w:type="spellStart"/>
+      <w:r>
+        <w:rPr>
+          <w:rFonts w:ascii="Consolas" w:hAnsi="Consolas" w:cs="Consolas"/>
+          <w:color w:val="000000"/>
+          <w:sz w:val="20"/>
+          <w:szCs w:val="20"/>
+          <w:lang w:val="en-US"/>
+        </w:rPr>
+        <w:t>chaine</w:t>
+      </w:r>
+      <w:proofErr w:type="spellEnd"/>
+      <w:r>
+        <w:rPr>
+          <w:rFonts w:ascii="Consolas" w:hAnsi="Consolas" w:cs="Consolas"/>
+          <w:color w:val="000000"/>
+          <w:sz w:val="20"/>
+          <w:szCs w:val="20"/>
+          <w:lang w:val="en-US"/>
+        </w:rPr>
+        <w:t xml:space="preserve"> "pictures paint be flat round figure be very often foot do look be stand ground all point downward be hanging air" </w:t>
+      </w:r>
+      <w:proofErr w:type="spellStart"/>
+      <w:r>
+        <w:rPr>
+          <w:rFonts w:ascii="Consolas" w:hAnsi="Consolas" w:cs="Consolas"/>
+          <w:color w:val="000000"/>
+          <w:sz w:val="20"/>
+          <w:szCs w:val="20"/>
+          <w:lang w:val="en-US"/>
+        </w:rPr>
+        <w:t>dans</w:t>
+      </w:r>
+      <w:proofErr w:type="spellEnd"/>
+      <w:r>
+        <w:rPr>
+          <w:rFonts w:ascii="Consolas" w:hAnsi="Consolas" w:cs="Consolas"/>
+          <w:color w:val="000000"/>
+          <w:sz w:val="20"/>
+          <w:szCs w:val="20"/>
+          <w:lang w:val="en-US"/>
+        </w:rPr>
+        <w:t xml:space="preserve"> le 3e </w:t>
+      </w:r>
+      <w:proofErr w:type="spellStart"/>
+      <w:r>
+        <w:rPr>
+          <w:rFonts w:ascii="Consolas" w:hAnsi="Consolas" w:cs="Consolas"/>
+          <w:color w:val="000000"/>
+          <w:sz w:val="20"/>
+          <w:szCs w:val="20"/>
+          <w:lang w:val="en-US"/>
+        </w:rPr>
+        <w:t>dictionnaire</w:t>
+      </w:r>
+      <w:proofErr w:type="spellEnd"/>
     </w:p>
     <w:p>
       <w:pPr>
@@ -2862,21 +4075,20 @@
     <w:p>
       <w:pPr>
         <w:pStyle w:val="Titre2"/>
-        <w:rPr>
-          <w:lang w:val="en-US"/>
-        </w:rPr>
-      </w:pPr>
-      <w:r>
-        <w:rPr>
-          <w:lang w:val="en-US"/>
-        </w:rPr>
+      </w:pPr>
+      <w:r>
         <w:t>Exercice 17</w:t>
       </w:r>
     </w:p>
     <w:p>
       <w:r>
-        <w:t>La première et la dernière phrase ne semblent pas désambiguisable</w:t>
-      </w:r>
+        <w:t xml:space="preserve">La première et la dernière phrase ne semblent pas </w:t>
+      </w:r>
+      <w:proofErr w:type="spellStart"/>
+      <w:r>
+        <w:t>désambiguisable</w:t>
+      </w:r>
+      <w:proofErr w:type="spellEnd"/>
       <w:r>
         <w:t xml:space="preserve">. </w:t>
       </w:r>
@@ -2889,38 +4101,1785 @@
       <w:r>
         <w:t>présente beaucoup trop de combinaisons pour pouvoir toutes les tester.</w:t>
       </w:r>
-      <w:r>
-        <w:t xml:space="preserve"> </w:t>
-      </w:r>
     </w:p>
     <w:p>
       <w:pPr>
         <w:pStyle w:val="Titre2"/>
       </w:pPr>
       <w:r>
+        <w:t>Exercice 18</w:t>
+      </w:r>
+    </w:p>
+    <w:p>
+      <w:r>
+        <w:t xml:space="preserve">Voir </w:t>
+      </w:r>
+      <w:proofErr w:type="spellStart"/>
+      <w:r>
+        <w:t>algoExhaustif</w:t>
+      </w:r>
+      <w:proofErr w:type="spellEnd"/>
+      <w:r>
+        <w:t xml:space="preserve"> et </w:t>
+      </w:r>
+      <w:proofErr w:type="spellStart"/>
+      <w:r>
+        <w:t>calculCombinaisons</w:t>
+      </w:r>
+      <w:proofErr w:type="spellEnd"/>
+      <w:r>
+        <w:t>.</w:t>
+      </w:r>
+    </w:p>
+    <w:p>
+      <w:pPr>
+        <w:pStyle w:val="Titre2"/>
+      </w:pPr>
+      <w:r>
         <w:t>Exercice 19</w:t>
       </w:r>
     </w:p>
     <w:p>
-      <w:r>
-        <w:t>« </w:t>
-      </w:r>
-      <w:r>
+      <w:pPr>
         <w:rPr>
           <w:rFonts w:ascii="CharterBT-Roman" w:hAnsi="CharterBT-Roman" w:cs="CharterBT-Roman"/>
           <w:sz w:val="19"/>
           <w:szCs w:val="19"/>
         </w:rPr>
-        <w:t xml:space="preserve">mouse pilot computer » : </w:t>
-      </w:r>
+      </w:pPr>
+      <w:r>
+        <w:rPr>
+          <w:rFonts w:ascii="CharterBT-Roman" w:hAnsi="CharterBT-Roman" w:cs="CharterBT-Roman"/>
+          <w:sz w:val="19"/>
+          <w:szCs w:val="19"/>
+        </w:rPr>
+        <w:t xml:space="preserve">mouse pilot computer </w:t>
+      </w:r>
+      <w:r>
+        <w:rPr>
+          <w:rFonts w:ascii="CharterBT-Roman" w:hAnsi="CharterBT-Roman" w:cs="CharterBT-Roman"/>
+          <w:sz w:val="19"/>
+          <w:szCs w:val="19"/>
+        </w:rPr>
+        <w:t xml:space="preserve">: </w:t>
+      </w:r>
+    </w:p>
+    <w:p>
+      <w:pPr>
+        <w:pStyle w:val="Paragraphedeliste"/>
+        <w:numPr>
+          <w:ilvl w:val="0"/>
+          <w:numId w:val="9"/>
+        </w:numPr>
+      </w:pPr>
+      <w:r>
+        <w:t>mouse : 4e sens</w:t>
+      </w:r>
+    </w:p>
+    <w:p>
+      <w:pPr>
+        <w:pStyle w:val="Paragraphedeliste"/>
+        <w:numPr>
+          <w:ilvl w:val="0"/>
+          <w:numId w:val="9"/>
+        </w:numPr>
+      </w:pPr>
+      <w:r>
+        <w:t>pilot : 8e sens</w:t>
+      </w:r>
+    </w:p>
+    <w:p>
+      <w:pPr>
+        <w:pStyle w:val="Paragraphedeliste"/>
+        <w:numPr>
+          <w:ilvl w:val="0"/>
+          <w:numId w:val="9"/>
+        </w:numPr>
+      </w:pPr>
+      <w:r>
+        <w:t>computer : 1er sens</w:t>
+      </w:r>
+    </w:p>
+    <w:p>
+      <w:pPr>
+        <w:pStyle w:val="Paragraphedeliste"/>
+      </w:pPr>
+    </w:p>
+    <w:p>
+      <w:pPr>
+        <w:rPr>
+          <w:rFonts w:ascii="CharterBT-Roman" w:hAnsi="CharterBT-Roman" w:cs="CharterBT-Roman"/>
+          <w:sz w:val="19"/>
+          <w:szCs w:val="19"/>
+          <w:lang w:val="en-US"/>
+        </w:rPr>
+      </w:pPr>
+      <w:r>
+        <w:rPr>
+          <w:rFonts w:ascii="CharterBT-Roman" w:hAnsi="CharterBT-Roman" w:cs="CharterBT-Roman"/>
+          <w:sz w:val="19"/>
+          <w:szCs w:val="19"/>
+          <w:lang w:val="en-US"/>
+        </w:rPr>
+        <w:t>dog eat bone every day :</w:t>
+      </w:r>
+    </w:p>
+    <w:p>
+      <w:pPr>
+        <w:pStyle w:val="Paragraphedeliste"/>
+        <w:numPr>
+          <w:ilvl w:val="0"/>
+          <w:numId w:val="10"/>
+        </w:numPr>
+        <w:rPr>
+          <w:lang w:val="en-US"/>
+        </w:rPr>
+      </w:pPr>
+      <w:r>
+        <w:rPr>
+          <w:lang w:val="en-US"/>
+        </w:rPr>
+        <w:t xml:space="preserve">dog : 1er </w:t>
+      </w:r>
+      <w:proofErr w:type="spellStart"/>
+      <w:r>
+        <w:rPr>
+          <w:lang w:val="en-US"/>
+        </w:rPr>
+        <w:t>sens</w:t>
+      </w:r>
+      <w:proofErr w:type="spellEnd"/>
+    </w:p>
+    <w:p>
+      <w:pPr>
+        <w:pStyle w:val="Paragraphedeliste"/>
+        <w:numPr>
+          <w:ilvl w:val="0"/>
+          <w:numId w:val="10"/>
+        </w:numPr>
+        <w:rPr>
+          <w:lang w:val="en-US"/>
+        </w:rPr>
+      </w:pPr>
+      <w:r>
+        <w:rPr>
+          <w:lang w:val="en-US"/>
+        </w:rPr>
+        <w:t xml:space="preserve">eat : 3e </w:t>
+      </w:r>
+      <w:proofErr w:type="spellStart"/>
+      <w:r>
+        <w:rPr>
+          <w:lang w:val="en-US"/>
+        </w:rPr>
+        <w:t>sens</w:t>
+      </w:r>
+      <w:proofErr w:type="spellEnd"/>
+    </w:p>
+    <w:p>
+      <w:pPr>
+        <w:pStyle w:val="Paragraphedeliste"/>
+        <w:numPr>
+          <w:ilvl w:val="0"/>
+          <w:numId w:val="10"/>
+        </w:numPr>
+        <w:rPr>
+          <w:lang w:val="en-US"/>
+        </w:rPr>
+      </w:pPr>
+      <w:r>
+        <w:rPr>
+          <w:lang w:val="en-US"/>
+        </w:rPr>
+        <w:t xml:space="preserve">bone : </w:t>
+      </w:r>
+      <w:r>
+        <w:rPr>
+          <w:lang w:val="en-US"/>
+        </w:rPr>
+        <w:t xml:space="preserve">1er </w:t>
+      </w:r>
+      <w:proofErr w:type="spellStart"/>
+      <w:r>
+        <w:rPr>
+          <w:lang w:val="en-US"/>
+        </w:rPr>
+        <w:t>sens</w:t>
+      </w:r>
+      <w:proofErr w:type="spellEnd"/>
+    </w:p>
+    <w:p>
+      <w:pPr>
+        <w:pStyle w:val="Paragraphedeliste"/>
+        <w:numPr>
+          <w:ilvl w:val="0"/>
+          <w:numId w:val="10"/>
+        </w:numPr>
+        <w:rPr>
+          <w:lang w:val="en-US"/>
+        </w:rPr>
+      </w:pPr>
+      <w:r>
+        <w:rPr>
+          <w:lang w:val="en-US"/>
+        </w:rPr>
+        <w:t xml:space="preserve">every : 1er </w:t>
+      </w:r>
+      <w:proofErr w:type="spellStart"/>
+      <w:r>
+        <w:rPr>
+          <w:lang w:val="en-US"/>
+        </w:rPr>
+        <w:t>sens</w:t>
+      </w:r>
+      <w:proofErr w:type="spellEnd"/>
+    </w:p>
+    <w:p>
+      <w:pPr>
+        <w:pStyle w:val="Paragraphedeliste"/>
+        <w:numPr>
+          <w:ilvl w:val="0"/>
+          <w:numId w:val="10"/>
+        </w:numPr>
+        <w:rPr>
+          <w:lang w:val="en-US"/>
+        </w:rPr>
+      </w:pPr>
+      <w:r>
+        <w:rPr>
+          <w:lang w:val="en-US"/>
+        </w:rPr>
+        <w:t xml:space="preserve">day : 1er </w:t>
+      </w:r>
+      <w:proofErr w:type="spellStart"/>
+      <w:r>
+        <w:rPr>
+          <w:lang w:val="en-US"/>
+        </w:rPr>
+        <w:t>sens</w:t>
+      </w:r>
+      <w:proofErr w:type="spellEnd"/>
+    </w:p>
+    <w:p>
+      <w:pPr>
+        <w:rPr>
+          <w:rFonts w:ascii="CharterBT-Roman" w:hAnsi="CharterBT-Roman" w:cs="CharterBT-Roman"/>
+          <w:sz w:val="19"/>
+          <w:szCs w:val="19"/>
+          <w:lang w:val="en-US"/>
+        </w:rPr>
+      </w:pPr>
+      <w:r>
+        <w:rPr>
+          <w:rFonts w:ascii="CharterBT-Roman" w:hAnsi="CharterBT-Roman" w:cs="CharterBT-Roman"/>
+          <w:sz w:val="19"/>
+          <w:szCs w:val="19"/>
+          <w:lang w:val="en-US"/>
+        </w:rPr>
+        <w:t>doctor be hospital last day night</w:t>
+      </w:r>
+      <w:r>
+        <w:rPr>
+          <w:rFonts w:ascii="CharterBT-Roman" w:hAnsi="CharterBT-Roman" w:cs="CharterBT-Roman"/>
+          <w:sz w:val="19"/>
+          <w:szCs w:val="19"/>
+          <w:lang w:val="en-US"/>
+        </w:rPr>
+        <w:t xml:space="preserve"> :</w:t>
+      </w:r>
+    </w:p>
+    <w:p>
+      <w:pPr>
+        <w:pStyle w:val="Paragraphedeliste"/>
+        <w:numPr>
+          <w:ilvl w:val="0"/>
+          <w:numId w:val="11"/>
+        </w:numPr>
+        <w:rPr>
+          <w:lang w:val="en-US"/>
+        </w:rPr>
+      </w:pPr>
+      <w:r>
+        <w:rPr>
+          <w:rFonts w:ascii="CharterBT-Roman" w:hAnsi="CharterBT-Roman" w:cs="CharterBT-Roman"/>
+          <w:sz w:val="19"/>
+          <w:szCs w:val="19"/>
+          <w:lang w:val="en-US"/>
+        </w:rPr>
+        <w:t>doctor</w:t>
+      </w:r>
+      <w:r>
+        <w:rPr>
+          <w:rFonts w:ascii="CharterBT-Roman" w:hAnsi="CharterBT-Roman" w:cs="CharterBT-Roman"/>
+          <w:sz w:val="19"/>
+          <w:szCs w:val="19"/>
+          <w:lang w:val="en-US"/>
+        </w:rPr>
+        <w:t xml:space="preserve"> : 1er </w:t>
+      </w:r>
+      <w:proofErr w:type="spellStart"/>
+      <w:r>
+        <w:rPr>
+          <w:rFonts w:ascii="CharterBT-Roman" w:hAnsi="CharterBT-Roman" w:cs="CharterBT-Roman"/>
+          <w:sz w:val="19"/>
+          <w:szCs w:val="19"/>
+          <w:lang w:val="en-US"/>
+        </w:rPr>
+        <w:t>sens</w:t>
+      </w:r>
+      <w:proofErr w:type="spellEnd"/>
+    </w:p>
+    <w:p>
+      <w:pPr>
+        <w:pStyle w:val="Paragraphedeliste"/>
+        <w:numPr>
+          <w:ilvl w:val="0"/>
+          <w:numId w:val="11"/>
+        </w:numPr>
+        <w:rPr>
+          <w:lang w:val="en-US"/>
+        </w:rPr>
+      </w:pPr>
+      <w:r>
+        <w:rPr>
+          <w:rFonts w:ascii="CharterBT-Roman" w:hAnsi="CharterBT-Roman" w:cs="CharterBT-Roman"/>
+          <w:sz w:val="19"/>
+          <w:szCs w:val="19"/>
+          <w:lang w:val="en-US"/>
+        </w:rPr>
+        <w:t xml:space="preserve">be : </w:t>
+      </w:r>
+    </w:p>
+    <w:p>
+      <w:pPr>
+        <w:pStyle w:val="Paragraphedeliste"/>
+        <w:numPr>
+          <w:ilvl w:val="0"/>
+          <w:numId w:val="11"/>
+        </w:numPr>
+        <w:rPr>
+          <w:lang w:val="en-US"/>
+        </w:rPr>
+      </w:pPr>
+      <w:r>
+        <w:rPr>
+          <w:rFonts w:ascii="CharterBT-Roman" w:hAnsi="CharterBT-Roman" w:cs="CharterBT-Roman"/>
+          <w:sz w:val="19"/>
+          <w:szCs w:val="19"/>
+          <w:lang w:val="en-US"/>
+        </w:rPr>
+        <w:t>hospital</w:t>
+      </w:r>
+      <w:r>
+        <w:rPr>
+          <w:rFonts w:ascii="CharterBT-Roman" w:hAnsi="CharterBT-Roman" w:cs="CharterBT-Roman"/>
+          <w:sz w:val="19"/>
+          <w:szCs w:val="19"/>
+          <w:lang w:val="en-US"/>
+        </w:rPr>
+        <w:t xml:space="preserve"> :</w:t>
+      </w:r>
+    </w:p>
+    <w:p>
+      <w:pPr>
+        <w:pStyle w:val="Paragraphedeliste"/>
+        <w:numPr>
+          <w:ilvl w:val="0"/>
+          <w:numId w:val="11"/>
+        </w:numPr>
+        <w:rPr>
+          <w:lang w:val="en-US"/>
+        </w:rPr>
+      </w:pPr>
+      <w:r>
+        <w:rPr>
+          <w:rFonts w:ascii="CharterBT-Roman" w:hAnsi="CharterBT-Roman" w:cs="CharterBT-Roman"/>
+          <w:sz w:val="19"/>
+          <w:szCs w:val="19"/>
+          <w:lang w:val="en-US"/>
+        </w:rPr>
+        <w:t xml:space="preserve">last : </w:t>
+      </w:r>
+    </w:p>
+    <w:p>
+      <w:pPr>
+        <w:pStyle w:val="Paragraphedeliste"/>
+        <w:numPr>
+          <w:ilvl w:val="0"/>
+          <w:numId w:val="11"/>
+        </w:numPr>
+        <w:rPr>
+          <w:lang w:val="en-US"/>
+        </w:rPr>
+      </w:pPr>
+      <w:r>
+        <w:rPr>
+          <w:rFonts w:ascii="CharterBT-Roman" w:hAnsi="CharterBT-Roman" w:cs="CharterBT-Roman"/>
+          <w:sz w:val="19"/>
+          <w:szCs w:val="19"/>
+          <w:lang w:val="en-US"/>
+        </w:rPr>
+        <w:t xml:space="preserve">day : </w:t>
+      </w:r>
+    </w:p>
+    <w:p>
+      <w:pPr>
+        <w:pStyle w:val="Paragraphedeliste"/>
+        <w:numPr>
+          <w:ilvl w:val="0"/>
+          <w:numId w:val="11"/>
+        </w:numPr>
+        <w:rPr>
+          <w:lang w:val="en-US"/>
+        </w:rPr>
+      </w:pPr>
+      <w:r>
+        <w:rPr>
+          <w:rFonts w:ascii="CharterBT-Roman" w:hAnsi="CharterBT-Roman" w:cs="CharterBT-Roman"/>
+          <w:sz w:val="19"/>
+          <w:szCs w:val="19"/>
+          <w:lang w:val="en-US"/>
+        </w:rPr>
+        <w:t>night :</w:t>
+      </w:r>
+    </w:p>
+    <w:p>
+      <w:pPr>
+        <w:pStyle w:val="Titre2"/>
+        <w:rPr>
+          <w:lang w:val="en-US"/>
+        </w:rPr>
+      </w:pPr>
+      <w:r>
+        <w:t>Exercice 20</w:t>
+      </w:r>
+    </w:p>
+    <w:p>
+      <w:pPr>
+        <w:pStyle w:val="Paragraphedeliste"/>
+        <w:numPr>
+          <w:ilvl w:val="0"/>
+          <w:numId w:val="11"/>
+        </w:numPr>
+        <w:suppressAutoHyphens w:val="0"/>
+        <w:autoSpaceDE w:val="0"/>
+        <w:autoSpaceDN w:val="0"/>
+        <w:adjustRightInd w:val="0"/>
+        <w:spacing w:after="0" w:line="240" w:lineRule="auto"/>
+        <w:rPr>
+          <w:rFonts w:ascii="Consolas" w:hAnsi="Consolas" w:cs="Consolas"/>
+          <w:sz w:val="20"/>
+          <w:szCs w:val="20"/>
+        </w:rPr>
+      </w:pPr>
+      <w:r>
+        <w:rPr>
+          <w:rFonts w:ascii="Consolas" w:hAnsi="Consolas" w:cs="Consolas"/>
+          <w:color w:val="000000"/>
+          <w:sz w:val="20"/>
+          <w:szCs w:val="20"/>
+        </w:rPr>
+        <w:t>computer%1:06:00::</w:t>
+      </w:r>
+    </w:p>
+    <w:p>
+      <w:pPr>
+        <w:pStyle w:val="Paragraphedeliste"/>
+        <w:numPr>
+          <w:ilvl w:val="0"/>
+          <w:numId w:val="11"/>
+        </w:numPr>
+        <w:suppressAutoHyphens w:val="0"/>
+        <w:autoSpaceDE w:val="0"/>
+        <w:autoSpaceDN w:val="0"/>
+        <w:adjustRightInd w:val="0"/>
+        <w:spacing w:after="0" w:line="240" w:lineRule="auto"/>
+        <w:rPr>
+          <w:rFonts w:ascii="Consolas" w:hAnsi="Consolas" w:cs="Consolas"/>
+          <w:sz w:val="20"/>
+          <w:szCs w:val="20"/>
+        </w:rPr>
+      </w:pPr>
+      <w:r>
+        <w:rPr>
+          <w:rFonts w:ascii="Consolas" w:hAnsi="Consolas" w:cs="Consolas"/>
+          <w:color w:val="000000"/>
+          <w:sz w:val="20"/>
+          <w:szCs w:val="20"/>
+        </w:rPr>
+        <w:t>pilot%2:38:01::</w:t>
+      </w:r>
+    </w:p>
+    <w:p>
+      <w:pPr>
+        <w:pStyle w:val="Paragraphedeliste"/>
+        <w:numPr>
+          <w:ilvl w:val="0"/>
+          <w:numId w:val="11"/>
+        </w:numPr>
+        <w:suppressAutoHyphens w:val="0"/>
+        <w:autoSpaceDE w:val="0"/>
+        <w:autoSpaceDN w:val="0"/>
+        <w:adjustRightInd w:val="0"/>
+        <w:spacing w:after="0" w:line="240" w:lineRule="auto"/>
+        <w:rPr>
+          <w:rFonts w:ascii="Consolas" w:hAnsi="Consolas" w:cs="Consolas"/>
+          <w:sz w:val="20"/>
+          <w:szCs w:val="20"/>
+        </w:rPr>
+      </w:pPr>
+      <w:r>
+        <w:rPr>
+          <w:rFonts w:ascii="Consolas" w:hAnsi="Consolas" w:cs="Consolas"/>
+          <w:color w:val="000000"/>
+          <w:sz w:val="20"/>
+          <w:szCs w:val="20"/>
+        </w:rPr>
+        <w:lastRenderedPageBreak/>
+        <w:t>mouse%1:06:00::</w:t>
+      </w:r>
+    </w:p>
+    <w:p>
+      <m:oMathPara>
+        <m:oMath>
+          <m:r>
+            <w:rPr>
+              <w:rFonts w:ascii="Cambria Math" w:hAnsi="Cambria Math"/>
+            </w:rPr>
+            <m:t xml:space="preserve">précision= </m:t>
+          </m:r>
+          <m:f>
+            <m:fPr>
+              <m:ctrlPr>
+                <w:rPr>
+                  <w:rFonts w:ascii="Cambria Math" w:hAnsi="Cambria Math"/>
+                  <w:i/>
+                </w:rPr>
+              </m:ctrlPr>
+            </m:fPr>
+            <m:num>
+              <m:r>
+                <w:rPr>
+                  <w:rFonts w:ascii="Cambria Math" w:hAnsi="Cambria Math"/>
+                </w:rPr>
+                <m:t>1</m:t>
+              </m:r>
+            </m:num>
+            <m:den>
+              <m:r>
+                <w:rPr>
+                  <w:rFonts w:ascii="Cambria Math" w:hAnsi="Cambria Math"/>
+                </w:rPr>
+                <m:t>3</m:t>
+              </m:r>
+            </m:den>
+          </m:f>
+        </m:oMath>
+        <w:r>
+          <w:br/>
+        </w:r>
+        <m:oMath>
+          <m:r>
+            <w:rPr>
+              <w:rFonts w:ascii="Cambria Math" w:hAnsi="Cambria Math"/>
+            </w:rPr>
+            <m:t>rappel=</m:t>
+          </m:r>
+          <m:f>
+            <m:fPr>
+              <m:ctrlPr>
+                <w:rPr>
+                  <w:rFonts w:ascii="Cambria Math" w:hAnsi="Cambria Math"/>
+                  <w:i/>
+                </w:rPr>
+              </m:ctrlPr>
+            </m:fPr>
+            <m:num>
+              <m:r>
+                <w:rPr>
+                  <w:rFonts w:ascii="Cambria Math" w:hAnsi="Cambria Math"/>
+                </w:rPr>
+                <m:t>1</m:t>
+              </m:r>
+            </m:num>
+            <m:den>
+              <m:r>
+                <w:rPr>
+                  <w:rFonts w:ascii="Cambria Math" w:hAnsi="Cambria Math"/>
+                </w:rPr>
+                <m:t>3</m:t>
+              </m:r>
+            </m:den>
+          </m:f>
+        </m:oMath>
+        <w:r>
+          <w:br/>
+        </w:r>
+        <m:oMath>
+          <m:r>
+            <w:rPr>
+              <w:rFonts w:ascii="Cambria Math" w:hAnsi="Cambria Math"/>
+            </w:rPr>
+            <m:t xml:space="preserve">F-mesure= </m:t>
+          </m:r>
+          <m:f>
+            <m:fPr>
+              <m:ctrlPr>
+                <w:rPr>
+                  <w:rFonts w:ascii="Cambria Math" w:hAnsi="Cambria Math"/>
+                  <w:i/>
+                </w:rPr>
+              </m:ctrlPr>
+            </m:fPr>
+            <m:num>
+              <m:r>
+                <w:rPr>
+                  <w:rFonts w:ascii="Cambria Math" w:hAnsi="Cambria Math"/>
+                </w:rPr>
+                <m:t>2*</m:t>
+              </m:r>
+              <m:f>
+                <m:fPr>
+                  <m:type m:val="skw"/>
+                  <m:ctrlPr>
+                    <w:rPr>
+                      <w:rFonts w:ascii="Cambria Math" w:hAnsi="Cambria Math"/>
+                      <w:i/>
+                    </w:rPr>
+                  </m:ctrlPr>
+                </m:fPr>
+                <m:num>
+                  <m:r>
+                    <w:rPr>
+                      <w:rFonts w:ascii="Cambria Math" w:hAnsi="Cambria Math"/>
+                    </w:rPr>
+                    <m:t>1</m:t>
+                  </m:r>
+                </m:num>
+                <m:den>
+                  <m:r>
+                    <w:rPr>
+                      <w:rFonts w:ascii="Cambria Math" w:hAnsi="Cambria Math"/>
+                    </w:rPr>
+                    <m:t>3</m:t>
+                  </m:r>
+                </m:den>
+              </m:f>
+              <m:r>
+                <w:rPr>
+                  <w:rFonts w:ascii="Cambria Math" w:hAnsi="Cambria Math"/>
+                </w:rPr>
+                <m:t>*</m:t>
+              </m:r>
+              <m:f>
+                <m:fPr>
+                  <m:type m:val="skw"/>
+                  <m:ctrlPr>
+                    <w:rPr>
+                      <w:rFonts w:ascii="Cambria Math" w:hAnsi="Cambria Math"/>
+                      <w:i/>
+                    </w:rPr>
+                  </m:ctrlPr>
+                </m:fPr>
+                <m:num>
+                  <m:r>
+                    <w:rPr>
+                      <w:rFonts w:ascii="Cambria Math" w:hAnsi="Cambria Math"/>
+                    </w:rPr>
+                    <m:t>1</m:t>
+                  </m:r>
+                </m:num>
+                <m:den>
+                  <m:r>
+                    <w:rPr>
+                      <w:rFonts w:ascii="Cambria Math" w:hAnsi="Cambria Math"/>
+                    </w:rPr>
+                    <m:t>3</m:t>
+                  </m:r>
+                </m:den>
+              </m:f>
+            </m:num>
+            <m:den>
+              <m:f>
+                <m:fPr>
+                  <m:type m:val="skw"/>
+                  <m:ctrlPr>
+                    <w:rPr>
+                      <w:rFonts w:ascii="Cambria Math" w:hAnsi="Cambria Math"/>
+                      <w:i/>
+                    </w:rPr>
+                  </m:ctrlPr>
+                </m:fPr>
+                <m:num>
+                  <m:r>
+                    <w:rPr>
+                      <w:rFonts w:ascii="Cambria Math" w:hAnsi="Cambria Math"/>
+                    </w:rPr>
+                    <m:t>1</m:t>
+                  </m:r>
+                </m:num>
+                <m:den>
+                  <m:r>
+                    <w:rPr>
+                      <w:rFonts w:ascii="Cambria Math" w:hAnsi="Cambria Math"/>
+                    </w:rPr>
+                    <m:t>3</m:t>
+                  </m:r>
+                </m:den>
+              </m:f>
+              <m:r>
+                <w:rPr>
+                  <w:rFonts w:ascii="Cambria Math" w:hAnsi="Cambria Math"/>
+                </w:rPr>
+                <m:t>+</m:t>
+              </m:r>
+              <m:f>
+                <m:fPr>
+                  <m:type m:val="skw"/>
+                  <m:ctrlPr>
+                    <w:rPr>
+                      <w:rFonts w:ascii="Cambria Math" w:hAnsi="Cambria Math"/>
+                      <w:i/>
+                    </w:rPr>
+                  </m:ctrlPr>
+                </m:fPr>
+                <m:num>
+                  <m:r>
+                    <w:rPr>
+                      <w:rFonts w:ascii="Cambria Math" w:hAnsi="Cambria Math"/>
+                    </w:rPr>
+                    <m:t>1</m:t>
+                  </m:r>
+                </m:num>
+                <m:den>
+                  <m:r>
+                    <w:rPr>
+                      <w:rFonts w:ascii="Cambria Math" w:hAnsi="Cambria Math"/>
+                    </w:rPr>
+                    <m:t>3</m:t>
+                  </m:r>
+                </m:den>
+              </m:f>
+            </m:den>
+          </m:f>
+          <m:r>
+            <w:rPr>
+              <w:rFonts w:ascii="Cambria Math" w:hAnsi="Cambria Math"/>
+            </w:rPr>
+            <m:t>=</m:t>
+          </m:r>
+          <m:f>
+            <m:fPr>
+              <m:ctrlPr>
+                <w:rPr>
+                  <w:rFonts w:ascii="Cambria Math" w:hAnsi="Cambria Math"/>
+                  <w:i/>
+                </w:rPr>
+              </m:ctrlPr>
+            </m:fPr>
+            <m:num>
+              <m:r>
+                <w:rPr>
+                  <w:rFonts w:ascii="Cambria Math" w:hAnsi="Cambria Math"/>
+                </w:rPr>
+                <m:t>1</m:t>
+              </m:r>
+            </m:num>
+            <m:den>
+              <m:r>
+                <w:rPr>
+                  <w:rFonts w:ascii="Cambria Math" w:hAnsi="Cambria Math"/>
+                </w:rPr>
+                <m:t>3</m:t>
+              </m:r>
+            </m:den>
+          </m:f>
+        </m:oMath>
+      </m:oMathPara>
     </w:p>
     <w:p/>
     <w:p/>
-    <w:p/>
-    <w:p/>
-    <w:p/>
-    <w:p/>
-    <w:p/>
+    <w:p>
+      <w:pPr>
+        <w:pStyle w:val="Paragraphedeliste"/>
+        <w:numPr>
+          <w:ilvl w:val="0"/>
+          <w:numId w:val="11"/>
+        </w:numPr>
+        <w:suppressAutoHyphens w:val="0"/>
+        <w:autoSpaceDE w:val="0"/>
+        <w:autoSpaceDN w:val="0"/>
+        <w:adjustRightInd w:val="0"/>
+        <w:spacing w:after="0" w:line="240" w:lineRule="auto"/>
+        <w:rPr>
+          <w:rFonts w:ascii="Consolas" w:hAnsi="Consolas" w:cs="Consolas"/>
+          <w:sz w:val="20"/>
+          <w:szCs w:val="20"/>
+          <w:lang w:val="en-US"/>
+        </w:rPr>
+      </w:pPr>
+      <w:r>
+        <w:rPr>
+          <w:rFonts w:ascii="Consolas" w:hAnsi="Consolas" w:cs="Consolas"/>
+          <w:color w:val="000000"/>
+          <w:sz w:val="20"/>
+          <w:szCs w:val="20"/>
+          <w:lang w:val="en-US"/>
+        </w:rPr>
+        <w:t>dog%1:05:00::</w:t>
+      </w:r>
+    </w:p>
+    <w:p>
+      <w:pPr>
+        <w:pStyle w:val="Paragraphedeliste"/>
+        <w:numPr>
+          <w:ilvl w:val="0"/>
+          <w:numId w:val="11"/>
+        </w:numPr>
+        <w:suppressAutoHyphens w:val="0"/>
+        <w:autoSpaceDE w:val="0"/>
+        <w:autoSpaceDN w:val="0"/>
+        <w:adjustRightInd w:val="0"/>
+        <w:spacing w:after="0" w:line="240" w:lineRule="auto"/>
+        <w:rPr>
+          <w:rFonts w:ascii="Consolas" w:hAnsi="Consolas" w:cs="Consolas"/>
+          <w:sz w:val="20"/>
+          <w:szCs w:val="20"/>
+          <w:lang w:val="en-US"/>
+        </w:rPr>
+      </w:pPr>
+      <w:r>
+        <w:rPr>
+          <w:rFonts w:ascii="Consolas" w:hAnsi="Consolas" w:cs="Consolas"/>
+          <w:color w:val="000000"/>
+          <w:sz w:val="20"/>
+          <w:szCs w:val="20"/>
+          <w:lang w:val="en-US"/>
+        </w:rPr>
+        <w:t>eat%2:30:00::</w:t>
+      </w:r>
+    </w:p>
+    <w:p>
+      <w:pPr>
+        <w:pStyle w:val="Paragraphedeliste"/>
+        <w:numPr>
+          <w:ilvl w:val="0"/>
+          <w:numId w:val="11"/>
+        </w:numPr>
+        <w:suppressAutoHyphens w:val="0"/>
+        <w:autoSpaceDE w:val="0"/>
+        <w:autoSpaceDN w:val="0"/>
+        <w:adjustRightInd w:val="0"/>
+        <w:spacing w:after="0" w:line="240" w:lineRule="auto"/>
+        <w:rPr>
+          <w:rFonts w:ascii="Consolas" w:hAnsi="Consolas" w:cs="Consolas"/>
+          <w:sz w:val="20"/>
+          <w:szCs w:val="20"/>
+          <w:lang w:val="en-US"/>
+        </w:rPr>
+      </w:pPr>
+      <w:r>
+        <w:rPr>
+          <w:rFonts w:ascii="Consolas" w:hAnsi="Consolas" w:cs="Consolas"/>
+          <w:color w:val="000000"/>
+          <w:sz w:val="20"/>
+          <w:szCs w:val="20"/>
+          <w:lang w:val="en-US"/>
+        </w:rPr>
+        <w:t>bone%5:00:01:bony:00</w:t>
+      </w:r>
+    </w:p>
+    <w:p>
+      <w:pPr>
+        <w:pStyle w:val="Paragraphedeliste"/>
+        <w:numPr>
+          <w:ilvl w:val="0"/>
+          <w:numId w:val="11"/>
+        </w:numPr>
+        <w:suppressAutoHyphens w:val="0"/>
+        <w:autoSpaceDE w:val="0"/>
+        <w:autoSpaceDN w:val="0"/>
+        <w:adjustRightInd w:val="0"/>
+        <w:spacing w:after="0" w:line="240" w:lineRule="auto"/>
+        <w:rPr>
+          <w:rFonts w:ascii="Consolas" w:hAnsi="Consolas" w:cs="Consolas"/>
+          <w:sz w:val="20"/>
+          <w:szCs w:val="20"/>
+          <w:lang w:val="en-US"/>
+        </w:rPr>
+      </w:pPr>
+      <w:r>
+        <w:rPr>
+          <w:rFonts w:ascii="Consolas" w:hAnsi="Consolas" w:cs="Consolas"/>
+          <w:color w:val="000000"/>
+          <w:sz w:val="20"/>
+          <w:szCs w:val="20"/>
+          <w:lang w:val="en-US"/>
+        </w:rPr>
+        <w:t>every%5:00:00:all:00</w:t>
+      </w:r>
+    </w:p>
+    <w:p>
+      <w:pPr>
+        <w:pStyle w:val="Paragraphedeliste"/>
+        <w:numPr>
+          <w:ilvl w:val="0"/>
+          <w:numId w:val="11"/>
+        </w:numPr>
+        <w:rPr>
+          <w:lang w:val="en-US"/>
+        </w:rPr>
+      </w:pPr>
+      <w:proofErr w:type="spellStart"/>
+      <w:r>
+        <w:rPr>
+          <w:rFonts w:ascii="Consolas" w:hAnsi="Consolas" w:cs="Consolas"/>
+          <w:color w:val="000000"/>
+          <w:sz w:val="20"/>
+          <w:szCs w:val="20"/>
+        </w:rPr>
+        <w:t>day</w:t>
+      </w:r>
+      <w:proofErr w:type="spellEnd"/>
+      <w:r>
+        <w:rPr>
+          <w:rFonts w:ascii="Consolas" w:hAnsi="Consolas" w:cs="Consolas"/>
+          <w:color w:val="000000"/>
+          <w:sz w:val="20"/>
+          <w:szCs w:val="20"/>
+        </w:rPr>
+        <w:t>%1:28:05::</w:t>
+      </w:r>
+    </w:p>
+    <w:p>
+      <m:oMathPara>
+        <m:oMath>
+          <m:r>
+            <w:rPr>
+              <w:rFonts w:ascii="Cambria Math" w:hAnsi="Cambria Math"/>
+            </w:rPr>
+            <m:t xml:space="preserve">précision= </m:t>
+          </m:r>
+          <m:f>
+            <m:fPr>
+              <m:ctrlPr>
+                <w:rPr>
+                  <w:rFonts w:ascii="Cambria Math" w:hAnsi="Cambria Math"/>
+                  <w:i/>
+                </w:rPr>
+              </m:ctrlPr>
+            </m:fPr>
+            <m:num>
+              <m:r>
+                <w:rPr>
+                  <w:rFonts w:ascii="Cambria Math" w:hAnsi="Cambria Math"/>
+                </w:rPr>
+                <m:t>2</m:t>
+              </m:r>
+            </m:num>
+            <m:den>
+              <m:r>
+                <w:rPr>
+                  <w:rFonts w:ascii="Cambria Math" w:hAnsi="Cambria Math"/>
+                </w:rPr>
+                <m:t>5</m:t>
+              </m:r>
+            </m:den>
+          </m:f>
+        </m:oMath>
+        <w:r>
+          <w:br/>
+        </w:r>
+        <m:oMath>
+          <m:r>
+            <w:rPr>
+              <w:rFonts w:ascii="Cambria Math" w:hAnsi="Cambria Math"/>
+            </w:rPr>
+            <m:t>rappel=</m:t>
+          </m:r>
+          <m:f>
+            <m:fPr>
+              <m:ctrlPr>
+                <w:rPr>
+                  <w:rFonts w:ascii="Cambria Math" w:hAnsi="Cambria Math"/>
+                  <w:i/>
+                </w:rPr>
+              </m:ctrlPr>
+            </m:fPr>
+            <m:num>
+              <m:r>
+                <w:rPr>
+                  <w:rFonts w:ascii="Cambria Math" w:hAnsi="Cambria Math"/>
+                </w:rPr>
+                <m:t>2</m:t>
+              </m:r>
+            </m:num>
+            <m:den>
+              <m:r>
+                <w:rPr>
+                  <w:rFonts w:ascii="Cambria Math" w:hAnsi="Cambria Math"/>
+                </w:rPr>
+                <m:t>5</m:t>
+              </m:r>
+            </m:den>
+          </m:f>
+        </m:oMath>
+        <w:r>
+          <w:br/>
+        </w:r>
+        <m:oMath>
+          <m:r>
+            <w:rPr>
+              <w:rFonts w:ascii="Cambria Math" w:hAnsi="Cambria Math"/>
+            </w:rPr>
+            <m:t xml:space="preserve">F-mesure= </m:t>
+          </m:r>
+          <m:f>
+            <m:fPr>
+              <m:ctrlPr>
+                <w:rPr>
+                  <w:rFonts w:ascii="Cambria Math" w:hAnsi="Cambria Math"/>
+                  <w:i/>
+                </w:rPr>
+              </m:ctrlPr>
+            </m:fPr>
+            <m:num>
+              <m:r>
+                <w:rPr>
+                  <w:rFonts w:ascii="Cambria Math" w:hAnsi="Cambria Math"/>
+                </w:rPr>
+                <m:t>2*</m:t>
+              </m:r>
+              <m:f>
+                <m:fPr>
+                  <m:type m:val="skw"/>
+                  <m:ctrlPr>
+                    <w:rPr>
+                      <w:rFonts w:ascii="Cambria Math" w:hAnsi="Cambria Math"/>
+                      <w:i/>
+                    </w:rPr>
+                  </m:ctrlPr>
+                </m:fPr>
+                <m:num>
+                  <m:r>
+                    <w:rPr>
+                      <w:rFonts w:ascii="Cambria Math" w:hAnsi="Cambria Math"/>
+                    </w:rPr>
+                    <m:t>2</m:t>
+                  </m:r>
+                </m:num>
+                <m:den>
+                  <m:r>
+                    <w:rPr>
+                      <w:rFonts w:ascii="Cambria Math" w:hAnsi="Cambria Math"/>
+                    </w:rPr>
+                    <m:t>5</m:t>
+                  </m:r>
+                </m:den>
+              </m:f>
+              <m:r>
+                <w:rPr>
+                  <w:rFonts w:ascii="Cambria Math" w:hAnsi="Cambria Math"/>
+                </w:rPr>
+                <m:t>*</m:t>
+              </m:r>
+              <m:f>
+                <m:fPr>
+                  <m:type m:val="skw"/>
+                  <m:ctrlPr>
+                    <w:rPr>
+                      <w:rFonts w:ascii="Cambria Math" w:hAnsi="Cambria Math"/>
+                      <w:i/>
+                    </w:rPr>
+                  </m:ctrlPr>
+                </m:fPr>
+                <m:num>
+                  <m:r>
+                    <w:rPr>
+                      <w:rFonts w:ascii="Cambria Math" w:hAnsi="Cambria Math"/>
+                    </w:rPr>
+                    <m:t>2</m:t>
+                  </m:r>
+                </m:num>
+                <m:den>
+                  <m:r>
+                    <w:rPr>
+                      <w:rFonts w:ascii="Cambria Math" w:hAnsi="Cambria Math"/>
+                    </w:rPr>
+                    <m:t>5</m:t>
+                  </m:r>
+                </m:den>
+              </m:f>
+            </m:num>
+            <m:den>
+              <m:f>
+                <m:fPr>
+                  <m:type m:val="skw"/>
+                  <m:ctrlPr>
+                    <w:rPr>
+                      <w:rFonts w:ascii="Cambria Math" w:hAnsi="Cambria Math"/>
+                      <w:i/>
+                    </w:rPr>
+                  </m:ctrlPr>
+                </m:fPr>
+                <m:num>
+                  <m:r>
+                    <w:rPr>
+                      <w:rFonts w:ascii="Cambria Math" w:hAnsi="Cambria Math"/>
+                    </w:rPr>
+                    <m:t>2</m:t>
+                  </m:r>
+                </m:num>
+                <m:den>
+                  <m:r>
+                    <w:rPr>
+                      <w:rFonts w:ascii="Cambria Math" w:hAnsi="Cambria Math"/>
+                    </w:rPr>
+                    <m:t>5</m:t>
+                  </m:r>
+                </m:den>
+              </m:f>
+              <m:r>
+                <w:rPr>
+                  <w:rFonts w:ascii="Cambria Math" w:hAnsi="Cambria Math"/>
+                </w:rPr>
+                <m:t>+</m:t>
+              </m:r>
+              <m:f>
+                <m:fPr>
+                  <m:type m:val="skw"/>
+                  <m:ctrlPr>
+                    <w:rPr>
+                      <w:rFonts w:ascii="Cambria Math" w:hAnsi="Cambria Math"/>
+                      <w:i/>
+                    </w:rPr>
+                  </m:ctrlPr>
+                </m:fPr>
+                <m:num>
+                  <m:r>
+                    <w:rPr>
+                      <w:rFonts w:ascii="Cambria Math" w:hAnsi="Cambria Math"/>
+                    </w:rPr>
+                    <m:t>2</m:t>
+                  </m:r>
+                </m:num>
+                <m:den>
+                  <m:r>
+                    <w:rPr>
+                      <w:rFonts w:ascii="Cambria Math" w:hAnsi="Cambria Math"/>
+                    </w:rPr>
+                    <m:t>5</m:t>
+                  </m:r>
+                </m:den>
+              </m:f>
+            </m:den>
+          </m:f>
+          <m:r>
+            <w:rPr>
+              <w:rFonts w:ascii="Cambria Math" w:hAnsi="Cambria Math"/>
+            </w:rPr>
+            <m:t>=</m:t>
+          </m:r>
+          <m:f>
+            <m:fPr>
+              <m:ctrlPr>
+                <w:rPr>
+                  <w:rFonts w:ascii="Cambria Math" w:hAnsi="Cambria Math"/>
+                  <w:i/>
+                </w:rPr>
+              </m:ctrlPr>
+            </m:fPr>
+            <m:num>
+              <m:r>
+                <w:rPr>
+                  <w:rFonts w:ascii="Cambria Math" w:hAnsi="Cambria Math"/>
+                </w:rPr>
+                <m:t>2</m:t>
+              </m:r>
+            </m:num>
+            <m:den>
+              <m:r>
+                <w:rPr>
+                  <w:rFonts w:ascii="Cambria Math" w:hAnsi="Cambria Math"/>
+                </w:rPr>
+                <m:t>5</m:t>
+              </m:r>
+            </m:den>
+          </m:f>
+        </m:oMath>
+      </m:oMathPara>
+    </w:p>
+    <w:p>
+      <w:pPr>
+        <w:rPr>
+          <w:lang w:val="en-US"/>
+        </w:rPr>
+      </w:pPr>
+    </w:p>
+    <w:p>
+      <w:pPr>
+        <w:pStyle w:val="Paragraphedeliste"/>
+        <w:numPr>
+          <w:ilvl w:val="0"/>
+          <w:numId w:val="11"/>
+        </w:numPr>
+        <w:suppressAutoHyphens w:val="0"/>
+        <w:autoSpaceDE w:val="0"/>
+        <w:autoSpaceDN w:val="0"/>
+        <w:adjustRightInd w:val="0"/>
+        <w:spacing w:after="0" w:line="240" w:lineRule="auto"/>
+        <w:rPr>
+          <w:rFonts w:ascii="Consolas" w:hAnsi="Consolas" w:cs="Consolas"/>
+          <w:sz w:val="20"/>
+          <w:szCs w:val="20"/>
+          <w:lang w:val="en-US"/>
+        </w:rPr>
+      </w:pPr>
+      <w:r>
+        <w:rPr>
+          <w:rFonts w:ascii="Consolas" w:hAnsi="Consolas" w:cs="Consolas"/>
+          <w:color w:val="000000"/>
+          <w:sz w:val="20"/>
+          <w:szCs w:val="20"/>
+          <w:lang w:val="en-US"/>
+        </w:rPr>
+        <w:t>night%1:28:02::</w:t>
+      </w:r>
+    </w:p>
+    <w:p>
+      <w:pPr>
+        <w:pStyle w:val="Paragraphedeliste"/>
+        <w:numPr>
+          <w:ilvl w:val="0"/>
+          <w:numId w:val="11"/>
+        </w:numPr>
+        <w:suppressAutoHyphens w:val="0"/>
+        <w:autoSpaceDE w:val="0"/>
+        <w:autoSpaceDN w:val="0"/>
+        <w:adjustRightInd w:val="0"/>
+        <w:spacing w:after="0" w:line="240" w:lineRule="auto"/>
+        <w:rPr>
+          <w:rFonts w:ascii="Consolas" w:hAnsi="Consolas" w:cs="Consolas"/>
+          <w:sz w:val="20"/>
+          <w:szCs w:val="20"/>
+          <w:lang w:val="en-US"/>
+        </w:rPr>
+      </w:pPr>
+      <w:r>
+        <w:rPr>
+          <w:rFonts w:ascii="Consolas" w:hAnsi="Consolas" w:cs="Consolas"/>
+          <w:color w:val="000000"/>
+          <w:sz w:val="20"/>
+          <w:szCs w:val="20"/>
+          <w:lang w:val="en-US"/>
+        </w:rPr>
+        <w:t>day%1:28:05::</w:t>
+      </w:r>
+    </w:p>
+    <w:p>
+      <w:pPr>
+        <w:pStyle w:val="Paragraphedeliste"/>
+        <w:numPr>
+          <w:ilvl w:val="0"/>
+          <w:numId w:val="11"/>
+        </w:numPr>
+        <w:suppressAutoHyphens w:val="0"/>
+        <w:autoSpaceDE w:val="0"/>
+        <w:autoSpaceDN w:val="0"/>
+        <w:adjustRightInd w:val="0"/>
+        <w:spacing w:after="0" w:line="240" w:lineRule="auto"/>
+        <w:rPr>
+          <w:rFonts w:ascii="Consolas" w:hAnsi="Consolas" w:cs="Consolas"/>
+          <w:sz w:val="20"/>
+          <w:szCs w:val="20"/>
+          <w:lang w:val="en-US"/>
+        </w:rPr>
+      </w:pPr>
+      <w:r>
+        <w:rPr>
+          <w:rFonts w:ascii="Consolas" w:hAnsi="Consolas" w:cs="Consolas"/>
+          <w:color w:val="000000"/>
+          <w:sz w:val="20"/>
+          <w:szCs w:val="20"/>
+          <w:lang w:val="en-US"/>
+        </w:rPr>
+        <w:t>last%3:00:00::</w:t>
+      </w:r>
+    </w:p>
+    <w:p>
+      <w:pPr>
+        <w:pStyle w:val="Paragraphedeliste"/>
+        <w:numPr>
+          <w:ilvl w:val="0"/>
+          <w:numId w:val="11"/>
+        </w:numPr>
+        <w:suppressAutoHyphens w:val="0"/>
+        <w:autoSpaceDE w:val="0"/>
+        <w:autoSpaceDN w:val="0"/>
+        <w:adjustRightInd w:val="0"/>
+        <w:spacing w:after="0" w:line="240" w:lineRule="auto"/>
+        <w:rPr>
+          <w:rFonts w:ascii="Consolas" w:hAnsi="Consolas" w:cs="Consolas"/>
+          <w:sz w:val="20"/>
+          <w:szCs w:val="20"/>
+          <w:lang w:val="en-US"/>
+        </w:rPr>
+      </w:pPr>
+      <w:r>
+        <w:rPr>
+          <w:rFonts w:ascii="Consolas" w:hAnsi="Consolas" w:cs="Consolas"/>
+          <w:color w:val="000000"/>
+          <w:sz w:val="20"/>
+          <w:szCs w:val="20"/>
+          <w:lang w:val="en-US"/>
+        </w:rPr>
+        <w:t>hospital%1:14:00::</w:t>
+      </w:r>
+    </w:p>
+    <w:p>
+      <w:pPr>
+        <w:pStyle w:val="Paragraphedeliste"/>
+        <w:numPr>
+          <w:ilvl w:val="0"/>
+          <w:numId w:val="11"/>
+        </w:numPr>
+        <w:suppressAutoHyphens w:val="0"/>
+        <w:autoSpaceDE w:val="0"/>
+        <w:autoSpaceDN w:val="0"/>
+        <w:adjustRightInd w:val="0"/>
+        <w:spacing w:after="0" w:line="240" w:lineRule="auto"/>
+        <w:rPr>
+          <w:rFonts w:ascii="Consolas" w:hAnsi="Consolas" w:cs="Consolas"/>
+          <w:sz w:val="20"/>
+          <w:szCs w:val="20"/>
+          <w:lang w:val="en-US"/>
+        </w:rPr>
+      </w:pPr>
+      <w:r>
+        <w:rPr>
+          <w:rFonts w:ascii="Consolas" w:hAnsi="Consolas" w:cs="Consolas"/>
+          <w:color w:val="000000"/>
+          <w:sz w:val="20"/>
+          <w:szCs w:val="20"/>
+          <w:lang w:val="en-US"/>
+        </w:rPr>
+        <w:t>be%2:42:02::</w:t>
+      </w:r>
+    </w:p>
+    <w:p>
+      <w:pPr>
+        <w:pStyle w:val="Paragraphedeliste"/>
+        <w:numPr>
+          <w:ilvl w:val="0"/>
+          <w:numId w:val="11"/>
+        </w:numPr>
+        <w:rPr>
+          <w:lang w:val="en-US"/>
+        </w:rPr>
+      </w:pPr>
+      <w:proofErr w:type="spellStart"/>
+      <w:r>
+        <w:rPr>
+          <w:rFonts w:ascii="Consolas" w:hAnsi="Consolas" w:cs="Consolas"/>
+          <w:color w:val="000000"/>
+          <w:sz w:val="20"/>
+          <w:szCs w:val="20"/>
+        </w:rPr>
+        <w:t>doctor</w:t>
+      </w:r>
+      <w:proofErr w:type="spellEnd"/>
+      <w:r>
+        <w:rPr>
+          <w:rFonts w:ascii="Consolas" w:hAnsi="Consolas" w:cs="Consolas"/>
+          <w:color w:val="000000"/>
+          <w:sz w:val="20"/>
+          <w:szCs w:val="20"/>
+        </w:rPr>
+        <w:t>%1:04:00::</w:t>
+      </w:r>
+    </w:p>
+    <w:p>
+      <w:pPr>
+        <w:ind w:left="360"/>
+        <w:rPr>
+          <w:lang w:val="en-US"/>
+        </w:rPr>
+      </w:pPr>
+      <w:r>
+        <w:rPr>
+          <w:lang w:val="en-US"/>
+        </w:rPr>
+        <w:t>//A TERMINER</w:t>
+      </w:r>
+    </w:p>
+    <w:p>
+      <w:pPr>
+        <w:pStyle w:val="Titre2"/>
+        <w:rPr>
+          <w:lang w:val="en-US"/>
+        </w:rPr>
+      </w:pPr>
+      <w:proofErr w:type="spellStart"/>
+      <w:r>
+        <w:rPr>
+          <w:lang w:val="en-US"/>
+        </w:rPr>
+        <w:t>Exercice</w:t>
+      </w:r>
+      <w:proofErr w:type="spellEnd"/>
+      <w:r>
+        <w:rPr>
+          <w:lang w:val="en-US"/>
+        </w:rPr>
+        <w:t xml:space="preserve"> 21</w:t>
+      </w:r>
+    </w:p>
+    <w:p>
+      <w:pPr>
+        <w:rPr>
+          <w:rFonts w:ascii="Consolas" w:hAnsi="Consolas" w:cs="Consolas"/>
+          <w:color w:val="000000"/>
+          <w:sz w:val="24"/>
+          <w:szCs w:val="24"/>
+          <w:lang w:val="en-US"/>
+        </w:rPr>
+      </w:pPr>
+      <w:r>
+        <w:rPr>
+          <w:lang w:val="en-US"/>
+        </w:rPr>
+        <w:t>//</w:t>
+      </w:r>
+      <w:r>
+        <w:rPr>
+          <w:rFonts w:ascii="Consolas" w:hAnsi="Consolas" w:cs="Consolas"/>
+          <w:color w:val="000000"/>
+          <w:sz w:val="24"/>
+          <w:szCs w:val="24"/>
+          <w:highlight w:val="blue"/>
+          <w:lang w:val="en-US"/>
+        </w:rPr>
+        <w:br/>
+      </w:r>
+      <w:r>
+        <w:rPr>
+          <w:rFonts w:ascii="Consolas" w:hAnsi="Consolas" w:cs="Consolas"/>
+          <w:b/>
+          <w:bCs/>
+          <w:color w:val="7F0055"/>
+          <w:sz w:val="24"/>
+          <w:szCs w:val="24"/>
+          <w:highlight w:val="blue"/>
+          <w:lang w:val="en-US"/>
+        </w:rPr>
+        <w:t>public</w:t>
+      </w:r>
+      <w:r>
+        <w:rPr>
+          <w:rFonts w:ascii="Consolas" w:hAnsi="Consolas" w:cs="Consolas"/>
+          <w:color w:val="000000"/>
+          <w:sz w:val="24"/>
+          <w:szCs w:val="24"/>
+          <w:highlight w:val="blue"/>
+          <w:lang w:val="en-US"/>
+        </w:rPr>
+        <w:t xml:space="preserve"> </w:t>
+      </w:r>
+      <w:r>
+        <w:rPr>
+          <w:rFonts w:ascii="Consolas" w:hAnsi="Consolas" w:cs="Consolas"/>
+          <w:b/>
+          <w:bCs/>
+          <w:color w:val="7F0055"/>
+          <w:sz w:val="24"/>
+          <w:szCs w:val="24"/>
+          <w:highlight w:val="blue"/>
+          <w:lang w:val="en-US"/>
+        </w:rPr>
+        <w:t>void</w:t>
+      </w:r>
+      <w:r>
+        <w:rPr>
+          <w:rFonts w:ascii="Consolas" w:hAnsi="Consolas" w:cs="Consolas"/>
+          <w:color w:val="000000"/>
+          <w:sz w:val="24"/>
+          <w:szCs w:val="24"/>
+          <w:highlight w:val="blue"/>
+          <w:lang w:val="en-US"/>
+        </w:rPr>
+        <w:t xml:space="preserve"> </w:t>
+      </w:r>
+      <w:proofErr w:type="spellStart"/>
+      <w:r>
+        <w:rPr>
+          <w:rFonts w:ascii="Consolas" w:hAnsi="Consolas" w:cs="Consolas"/>
+          <w:color w:val="000000"/>
+          <w:sz w:val="24"/>
+          <w:szCs w:val="24"/>
+          <w:highlight w:val="lightGray"/>
+          <w:lang w:val="en-US"/>
+        </w:rPr>
+        <w:t>loadCorpus</w:t>
+      </w:r>
+      <w:proofErr w:type="spellEnd"/>
+      <w:r>
+        <w:rPr>
+          <w:rFonts w:ascii="Consolas" w:hAnsi="Consolas" w:cs="Consolas"/>
+          <w:color w:val="000000"/>
+          <w:sz w:val="24"/>
+          <w:szCs w:val="24"/>
+          <w:highlight w:val="blue"/>
+          <w:lang w:val="en-US"/>
+        </w:rPr>
+        <w:t xml:space="preserve">(Dictionary </w:t>
+      </w:r>
+      <w:r>
+        <w:rPr>
+          <w:rFonts w:ascii="Consolas" w:hAnsi="Consolas" w:cs="Consolas"/>
+          <w:color w:val="6A3E3E"/>
+          <w:sz w:val="24"/>
+          <w:szCs w:val="24"/>
+          <w:highlight w:val="blue"/>
+          <w:lang w:val="en-US"/>
+        </w:rPr>
+        <w:t>d</w:t>
+      </w:r>
+      <w:r>
+        <w:rPr>
+          <w:rFonts w:ascii="Consolas" w:hAnsi="Consolas" w:cs="Consolas"/>
+          <w:color w:val="000000"/>
+          <w:sz w:val="24"/>
+          <w:szCs w:val="24"/>
+          <w:highlight w:val="blue"/>
+          <w:lang w:val="en-US"/>
+        </w:rPr>
+        <w:t xml:space="preserve">, String </w:t>
+      </w:r>
+      <w:r>
+        <w:rPr>
+          <w:rFonts w:ascii="Consolas" w:hAnsi="Consolas" w:cs="Consolas"/>
+          <w:color w:val="6A3E3E"/>
+          <w:sz w:val="24"/>
+          <w:szCs w:val="24"/>
+          <w:highlight w:val="blue"/>
+          <w:lang w:val="en-US"/>
+        </w:rPr>
+        <w:t>path</w:t>
+      </w:r>
+      <w:r>
+        <w:rPr>
+          <w:rFonts w:ascii="Consolas" w:hAnsi="Consolas" w:cs="Consolas"/>
+          <w:color w:val="000000"/>
+          <w:sz w:val="24"/>
+          <w:szCs w:val="24"/>
+          <w:highlight w:val="blue"/>
+          <w:lang w:val="en-US"/>
+        </w:rPr>
+        <w:t>)</w:t>
+      </w:r>
+    </w:p>
+    <w:p>
+      <w:pPr>
+        <w:rPr>
+          <w:rFonts w:ascii="Consolas" w:hAnsi="Consolas" w:cs="Consolas"/>
+          <w:color w:val="000000"/>
+          <w:sz w:val="24"/>
+          <w:szCs w:val="24"/>
+          <w:lang w:val="en-US"/>
+        </w:rPr>
+      </w:pPr>
+      <w:r>
+        <w:rPr>
+          <w:rFonts w:ascii="Consolas" w:hAnsi="Consolas" w:cs="Consolas"/>
+          <w:b/>
+          <w:bCs/>
+          <w:color w:val="7F0055"/>
+          <w:sz w:val="24"/>
+          <w:szCs w:val="24"/>
+          <w:highlight w:val="blue"/>
+        </w:rPr>
+        <w:t>public</w:t>
+      </w:r>
+      <w:r>
+        <w:rPr>
+          <w:rFonts w:ascii="Consolas" w:hAnsi="Consolas" w:cs="Consolas"/>
+          <w:color w:val="000000"/>
+          <w:sz w:val="24"/>
+          <w:szCs w:val="24"/>
+          <w:highlight w:val="blue"/>
+        </w:rPr>
+        <w:t xml:space="preserve"> </w:t>
+      </w:r>
+      <w:proofErr w:type="spellStart"/>
+      <w:r>
+        <w:rPr>
+          <w:rFonts w:ascii="Consolas" w:hAnsi="Consolas" w:cs="Consolas"/>
+          <w:color w:val="000000"/>
+          <w:sz w:val="24"/>
+          <w:szCs w:val="24"/>
+          <w:highlight w:val="blue"/>
+        </w:rPr>
+        <w:t>ArrayList</w:t>
+      </w:r>
+      <w:proofErr w:type="spellEnd"/>
+      <w:r>
+        <w:rPr>
+          <w:rFonts w:ascii="Consolas" w:hAnsi="Consolas" w:cs="Consolas"/>
+          <w:color w:val="000000"/>
+          <w:sz w:val="24"/>
+          <w:szCs w:val="24"/>
+          <w:highlight w:val="blue"/>
+        </w:rPr>
+        <w:t>&lt;</w:t>
+      </w:r>
+      <w:proofErr w:type="spellStart"/>
+      <w:r>
+        <w:rPr>
+          <w:rFonts w:ascii="Consolas" w:hAnsi="Consolas" w:cs="Consolas"/>
+          <w:color w:val="000000"/>
+          <w:sz w:val="24"/>
+          <w:szCs w:val="24"/>
+          <w:highlight w:val="blue"/>
+        </w:rPr>
+        <w:t>Text</w:t>
+      </w:r>
+      <w:proofErr w:type="spellEnd"/>
+      <w:r>
+        <w:rPr>
+          <w:rFonts w:ascii="Consolas" w:hAnsi="Consolas" w:cs="Consolas"/>
+          <w:color w:val="000000"/>
+          <w:sz w:val="24"/>
+          <w:szCs w:val="24"/>
+          <w:highlight w:val="blue"/>
+        </w:rPr>
+        <w:t>&gt; getTexts()</w:t>
+      </w:r>
+    </w:p>
+    <w:p>
+      <w:pPr>
+        <w:rPr>
+          <w:lang w:val="en-US"/>
+        </w:rPr>
+      </w:pPr>
+      <w:r>
+        <w:rPr>
+          <w:rFonts w:ascii="Consolas" w:hAnsi="Consolas" w:cs="Consolas"/>
+          <w:b/>
+          <w:bCs/>
+          <w:color w:val="7F0055"/>
+          <w:sz w:val="24"/>
+          <w:szCs w:val="24"/>
+          <w:highlight w:val="blue"/>
+          <w:lang w:val="en-US"/>
+        </w:rPr>
+        <w:t>public</w:t>
+      </w:r>
+      <w:r>
+        <w:rPr>
+          <w:rFonts w:ascii="Consolas" w:hAnsi="Consolas" w:cs="Consolas"/>
+          <w:color w:val="000000"/>
+          <w:sz w:val="24"/>
+          <w:szCs w:val="24"/>
+          <w:highlight w:val="blue"/>
+          <w:lang w:val="en-US"/>
+        </w:rPr>
+        <w:t xml:space="preserve"> </w:t>
+      </w:r>
+      <w:r>
+        <w:rPr>
+          <w:rFonts w:ascii="Consolas" w:hAnsi="Consolas" w:cs="Consolas"/>
+          <w:b/>
+          <w:bCs/>
+          <w:color w:val="7F0055"/>
+          <w:sz w:val="24"/>
+          <w:szCs w:val="24"/>
+          <w:highlight w:val="blue"/>
+          <w:lang w:val="en-US"/>
+        </w:rPr>
+        <w:t>void</w:t>
+      </w:r>
+      <w:r>
+        <w:rPr>
+          <w:rFonts w:ascii="Consolas" w:hAnsi="Consolas" w:cs="Consolas"/>
+          <w:color w:val="000000"/>
+          <w:sz w:val="24"/>
+          <w:szCs w:val="24"/>
+          <w:highlight w:val="blue"/>
+          <w:lang w:val="en-US"/>
+        </w:rPr>
+        <w:t xml:space="preserve"> </w:t>
+      </w:r>
+      <w:proofErr w:type="spellStart"/>
+      <w:r>
+        <w:rPr>
+          <w:rFonts w:ascii="Consolas" w:hAnsi="Consolas" w:cs="Consolas"/>
+          <w:color w:val="000000"/>
+          <w:sz w:val="24"/>
+          <w:szCs w:val="24"/>
+          <w:highlight w:val="blue"/>
+          <w:lang w:val="en-US"/>
+        </w:rPr>
+        <w:t>computeScore</w:t>
+      </w:r>
+      <w:proofErr w:type="spellEnd"/>
+      <w:r>
+        <w:rPr>
+          <w:rFonts w:ascii="Consolas" w:hAnsi="Consolas" w:cs="Consolas"/>
+          <w:color w:val="000000"/>
+          <w:sz w:val="24"/>
+          <w:szCs w:val="24"/>
+          <w:highlight w:val="blue"/>
+          <w:lang w:val="en-US"/>
+        </w:rPr>
+        <w:t xml:space="preserve">(Text </w:t>
+      </w:r>
+      <w:r>
+        <w:rPr>
+          <w:rFonts w:ascii="Consolas" w:hAnsi="Consolas" w:cs="Consolas"/>
+          <w:color w:val="6A3E3E"/>
+          <w:sz w:val="24"/>
+          <w:szCs w:val="24"/>
+          <w:highlight w:val="blue"/>
+          <w:lang w:val="en-US"/>
+        </w:rPr>
+        <w:t>text</w:t>
+      </w:r>
+      <w:r>
+        <w:rPr>
+          <w:rFonts w:ascii="Consolas" w:hAnsi="Consolas" w:cs="Consolas"/>
+          <w:color w:val="000000"/>
+          <w:sz w:val="24"/>
+          <w:szCs w:val="24"/>
+          <w:highlight w:val="blue"/>
+          <w:lang w:val="en-US"/>
+        </w:rPr>
+        <w:t xml:space="preserve">, Dictionary </w:t>
+      </w:r>
+      <w:proofErr w:type="spellStart"/>
+      <w:r>
+        <w:rPr>
+          <w:rFonts w:ascii="Consolas" w:hAnsi="Consolas" w:cs="Consolas"/>
+          <w:color w:val="6A3E3E"/>
+          <w:sz w:val="24"/>
+          <w:szCs w:val="24"/>
+          <w:highlight w:val="blue"/>
+          <w:lang w:val="en-US"/>
+        </w:rPr>
+        <w:t>dictionary</w:t>
+      </w:r>
+      <w:proofErr w:type="spellEnd"/>
+      <w:r>
+        <w:rPr>
+          <w:rFonts w:ascii="Consolas" w:hAnsi="Consolas" w:cs="Consolas"/>
+          <w:color w:val="000000"/>
+          <w:sz w:val="24"/>
+          <w:szCs w:val="24"/>
+          <w:highlight w:val="blue"/>
+          <w:lang w:val="en-US"/>
+        </w:rPr>
+        <w:t>)</w:t>
+      </w:r>
+    </w:p>
     <w:sectPr>
       <w:pgSz w:w="11906" w:h="16838"/>
       <w:pgMar w:top="1417" w:right="1417" w:bottom="1417" w:left="1417" w:header="0" w:footer="0" w:gutter="0"/>
@@ -3161,6 +6120,119 @@
     </w:lvl>
   </w:abstractNum>
   <w:abstractNum w:abstractNumId="2">
+    <w:nsid w:val="1AEE6582"/>
+    <w:multiLevelType w:val="hybridMultilevel"/>
+    <w:tmpl w:val="FB40583E"/>
+    <w:lvl w:ilvl="0" w:tplc="040C0001">
+      <w:start w:val="1"/>
+      <w:numFmt w:val="bullet"/>
+      <w:lvlText w:val=""/>
+      <w:lvlJc w:val="left"/>
+      <w:pPr>
+        <w:ind w:left="720" w:hanging="360"/>
+      </w:pPr>
+      <w:rPr>
+        <w:rFonts w:ascii="Symbol" w:hAnsi="Symbol" w:hint="default"/>
+      </w:rPr>
+    </w:lvl>
+    <w:lvl w:ilvl="1" w:tplc="040C0003" w:tentative="1">
+      <w:start w:val="1"/>
+      <w:numFmt w:val="bullet"/>
+      <w:lvlText w:val="o"/>
+      <w:lvlJc w:val="left"/>
+      <w:pPr>
+        <w:ind w:left="1440" w:hanging="360"/>
+      </w:pPr>
+      <w:rPr>
+        <w:rFonts w:ascii="Courier New" w:hAnsi="Courier New" w:cs="Courier New" w:hint="default"/>
+      </w:rPr>
+    </w:lvl>
+    <w:lvl w:ilvl="2" w:tplc="040C0005" w:tentative="1">
+      <w:start w:val="1"/>
+      <w:numFmt w:val="bullet"/>
+      <w:lvlText w:val=""/>
+      <w:lvlJc w:val="left"/>
+      <w:pPr>
+        <w:ind w:left="2160" w:hanging="360"/>
+      </w:pPr>
+      <w:rPr>
+        <w:rFonts w:ascii="Wingdings" w:hAnsi="Wingdings" w:hint="default"/>
+      </w:rPr>
+    </w:lvl>
+    <w:lvl w:ilvl="3" w:tplc="040C0001" w:tentative="1">
+      <w:start w:val="1"/>
+      <w:numFmt w:val="bullet"/>
+      <w:lvlText w:val=""/>
+      <w:lvlJc w:val="left"/>
+      <w:pPr>
+        <w:ind w:left="2880" w:hanging="360"/>
+      </w:pPr>
+      <w:rPr>
+        <w:rFonts w:ascii="Symbol" w:hAnsi="Symbol" w:hint="default"/>
+      </w:rPr>
+    </w:lvl>
+    <w:lvl w:ilvl="4" w:tplc="040C0003" w:tentative="1">
+      <w:start w:val="1"/>
+      <w:numFmt w:val="bullet"/>
+      <w:lvlText w:val="o"/>
+      <w:lvlJc w:val="left"/>
+      <w:pPr>
+        <w:ind w:left="3600" w:hanging="360"/>
+      </w:pPr>
+      <w:rPr>
+        <w:rFonts w:ascii="Courier New" w:hAnsi="Courier New" w:cs="Courier New" w:hint="default"/>
+      </w:rPr>
+    </w:lvl>
+    <w:lvl w:ilvl="5" w:tplc="040C0005" w:tentative="1">
+      <w:start w:val="1"/>
+      <w:numFmt w:val="bullet"/>
+      <w:lvlText w:val=""/>
+      <w:lvlJc w:val="left"/>
+      <w:pPr>
+        <w:ind w:left="4320" w:hanging="360"/>
+      </w:pPr>
+      <w:rPr>
+        <w:rFonts w:ascii="Wingdings" w:hAnsi="Wingdings" w:hint="default"/>
+      </w:rPr>
+    </w:lvl>
+    <w:lvl w:ilvl="6" w:tplc="040C0001" w:tentative="1">
+      <w:start w:val="1"/>
+      <w:numFmt w:val="bullet"/>
+      <w:lvlText w:val=""/>
+      <w:lvlJc w:val="left"/>
+      <w:pPr>
+        <w:ind w:left="5040" w:hanging="360"/>
+      </w:pPr>
+      <w:rPr>
+        <w:rFonts w:ascii="Symbol" w:hAnsi="Symbol" w:hint="default"/>
+      </w:rPr>
+    </w:lvl>
+    <w:lvl w:ilvl="7" w:tplc="040C0003" w:tentative="1">
+      <w:start w:val="1"/>
+      <w:numFmt w:val="bullet"/>
+      <w:lvlText w:val="o"/>
+      <w:lvlJc w:val="left"/>
+      <w:pPr>
+        <w:ind w:left="5760" w:hanging="360"/>
+      </w:pPr>
+      <w:rPr>
+        <w:rFonts w:ascii="Courier New" w:hAnsi="Courier New" w:cs="Courier New" w:hint="default"/>
+      </w:rPr>
+    </w:lvl>
+    <w:lvl w:ilvl="8" w:tplc="040C0005" w:tentative="1">
+      <w:start w:val="1"/>
+      <w:numFmt w:val="bullet"/>
+      <w:lvlText w:val=""/>
+      <w:lvlJc w:val="left"/>
+      <w:pPr>
+        <w:ind w:left="6480" w:hanging="360"/>
+      </w:pPr>
+      <w:rPr>
+        <w:rFonts w:ascii="Wingdings" w:hAnsi="Wingdings" w:hint="default"/>
+      </w:rPr>
+    </w:lvl>
+  </w:abstractNum>
+  <w:abstractNum w:abstractNumId="3">
     <w:nsid w:val="2FC00B4F"/>
     <w:multiLevelType w:val="multilevel"/>
     <w:tmpl w:val="28C467B4"/>
@@ -3273,7 +6345,7 @@
       </w:rPr>
     </w:lvl>
   </w:abstractNum>
-  <w:abstractNum w:abstractNumId="3">
+  <w:abstractNum w:abstractNumId="4">
     <w:nsid w:val="3DA367FF"/>
     <w:multiLevelType w:val="multilevel"/>
     <w:tmpl w:val="FEA001D8"/>
@@ -3395,7 +6467,120 @@
       </w:pPr>
     </w:lvl>
   </w:abstractNum>
-  <w:abstractNum w:abstractNumId="4">
+  <w:abstractNum w:abstractNumId="5">
+    <w:nsid w:val="429A4E82"/>
+    <w:multiLevelType w:val="hybridMultilevel"/>
+    <w:tmpl w:val="2918D5CE"/>
+    <w:lvl w:ilvl="0" w:tplc="040C0001">
+      <w:start w:val="1"/>
+      <w:numFmt w:val="bullet"/>
+      <w:lvlText w:val=""/>
+      <w:lvlJc w:val="left"/>
+      <w:pPr>
+        <w:ind w:left="720" w:hanging="360"/>
+      </w:pPr>
+      <w:rPr>
+        <w:rFonts w:ascii="Symbol" w:hAnsi="Symbol" w:hint="default"/>
+      </w:rPr>
+    </w:lvl>
+    <w:lvl w:ilvl="1" w:tplc="040C0003" w:tentative="1">
+      <w:start w:val="1"/>
+      <w:numFmt w:val="bullet"/>
+      <w:lvlText w:val="o"/>
+      <w:lvlJc w:val="left"/>
+      <w:pPr>
+        <w:ind w:left="1440" w:hanging="360"/>
+      </w:pPr>
+      <w:rPr>
+        <w:rFonts w:ascii="Courier New" w:hAnsi="Courier New" w:cs="Courier New" w:hint="default"/>
+      </w:rPr>
+    </w:lvl>
+    <w:lvl w:ilvl="2" w:tplc="040C0005" w:tentative="1">
+      <w:start w:val="1"/>
+      <w:numFmt w:val="bullet"/>
+      <w:lvlText w:val=""/>
+      <w:lvlJc w:val="left"/>
+      <w:pPr>
+        <w:ind w:left="2160" w:hanging="360"/>
+      </w:pPr>
+      <w:rPr>
+        <w:rFonts w:ascii="Wingdings" w:hAnsi="Wingdings" w:hint="default"/>
+      </w:rPr>
+    </w:lvl>
+    <w:lvl w:ilvl="3" w:tplc="040C0001" w:tentative="1">
+      <w:start w:val="1"/>
+      <w:numFmt w:val="bullet"/>
+      <w:lvlText w:val=""/>
+      <w:lvlJc w:val="left"/>
+      <w:pPr>
+        <w:ind w:left="2880" w:hanging="360"/>
+      </w:pPr>
+      <w:rPr>
+        <w:rFonts w:ascii="Symbol" w:hAnsi="Symbol" w:hint="default"/>
+      </w:rPr>
+    </w:lvl>
+    <w:lvl w:ilvl="4" w:tplc="040C0003" w:tentative="1">
+      <w:start w:val="1"/>
+      <w:numFmt w:val="bullet"/>
+      <w:lvlText w:val="o"/>
+      <w:lvlJc w:val="left"/>
+      <w:pPr>
+        <w:ind w:left="3600" w:hanging="360"/>
+      </w:pPr>
+      <w:rPr>
+        <w:rFonts w:ascii="Courier New" w:hAnsi="Courier New" w:cs="Courier New" w:hint="default"/>
+      </w:rPr>
+    </w:lvl>
+    <w:lvl w:ilvl="5" w:tplc="040C0005" w:tentative="1">
+      <w:start w:val="1"/>
+      <w:numFmt w:val="bullet"/>
+      <w:lvlText w:val=""/>
+      <w:lvlJc w:val="left"/>
+      <w:pPr>
+        <w:ind w:left="4320" w:hanging="360"/>
+      </w:pPr>
+      <w:rPr>
+        <w:rFonts w:ascii="Wingdings" w:hAnsi="Wingdings" w:hint="default"/>
+      </w:rPr>
+    </w:lvl>
+    <w:lvl w:ilvl="6" w:tplc="040C0001" w:tentative="1">
+      <w:start w:val="1"/>
+      <w:numFmt w:val="bullet"/>
+      <w:lvlText w:val=""/>
+      <w:lvlJc w:val="left"/>
+      <w:pPr>
+        <w:ind w:left="5040" w:hanging="360"/>
+      </w:pPr>
+      <w:rPr>
+        <w:rFonts w:ascii="Symbol" w:hAnsi="Symbol" w:hint="default"/>
+      </w:rPr>
+    </w:lvl>
+    <w:lvl w:ilvl="7" w:tplc="040C0003" w:tentative="1">
+      <w:start w:val="1"/>
+      <w:numFmt w:val="bullet"/>
+      <w:lvlText w:val="o"/>
+      <w:lvlJc w:val="left"/>
+      <w:pPr>
+        <w:ind w:left="5760" w:hanging="360"/>
+      </w:pPr>
+      <w:rPr>
+        <w:rFonts w:ascii="Courier New" w:hAnsi="Courier New" w:cs="Courier New" w:hint="default"/>
+      </w:rPr>
+    </w:lvl>
+    <w:lvl w:ilvl="8" w:tplc="040C0005" w:tentative="1">
+      <w:start w:val="1"/>
+      <w:numFmt w:val="bullet"/>
+      <w:lvlText w:val=""/>
+      <w:lvlJc w:val="left"/>
+      <w:pPr>
+        <w:ind w:left="6480" w:hanging="360"/>
+      </w:pPr>
+      <w:rPr>
+        <w:rFonts w:ascii="Wingdings" w:hAnsi="Wingdings" w:hint="default"/>
+      </w:rPr>
+    </w:lvl>
+  </w:abstractNum>
+  <w:abstractNum w:abstractNumId="6">
     <w:nsid w:val="431D6C8D"/>
     <w:multiLevelType w:val="multilevel"/>
     <w:tmpl w:val="70E0ACEC"/>
@@ -3544,7 +6729,7 @@
       </w:rPr>
     </w:lvl>
   </w:abstractNum>
-  <w:abstractNum w:abstractNumId="5">
+  <w:abstractNum w:abstractNumId="7">
     <w:nsid w:val="47BB161F"/>
     <w:multiLevelType w:val="multilevel"/>
     <w:tmpl w:val="D1A2B7BE"/>
@@ -3684,7 +6869,233 @@
       </w:rPr>
     </w:lvl>
   </w:abstractNum>
-  <w:abstractNum w:abstractNumId="6">
+  <w:abstractNum w:abstractNumId="8">
+    <w:nsid w:val="5AB93BEB"/>
+    <w:multiLevelType w:val="hybridMultilevel"/>
+    <w:tmpl w:val="4F54D27A"/>
+    <w:lvl w:ilvl="0" w:tplc="040C0001">
+      <w:start w:val="1"/>
+      <w:numFmt w:val="bullet"/>
+      <w:lvlText w:val=""/>
+      <w:lvlJc w:val="left"/>
+      <w:pPr>
+        <w:ind w:left="720" w:hanging="360"/>
+      </w:pPr>
+      <w:rPr>
+        <w:rFonts w:ascii="Symbol" w:hAnsi="Symbol" w:hint="default"/>
+      </w:rPr>
+    </w:lvl>
+    <w:lvl w:ilvl="1" w:tplc="040C0003" w:tentative="1">
+      <w:start w:val="1"/>
+      <w:numFmt w:val="bullet"/>
+      <w:lvlText w:val="o"/>
+      <w:lvlJc w:val="left"/>
+      <w:pPr>
+        <w:ind w:left="1440" w:hanging="360"/>
+      </w:pPr>
+      <w:rPr>
+        <w:rFonts w:ascii="Courier New" w:hAnsi="Courier New" w:cs="Courier New" w:hint="default"/>
+      </w:rPr>
+    </w:lvl>
+    <w:lvl w:ilvl="2" w:tplc="040C0005" w:tentative="1">
+      <w:start w:val="1"/>
+      <w:numFmt w:val="bullet"/>
+      <w:lvlText w:val=""/>
+      <w:lvlJc w:val="left"/>
+      <w:pPr>
+        <w:ind w:left="2160" w:hanging="360"/>
+      </w:pPr>
+      <w:rPr>
+        <w:rFonts w:ascii="Wingdings" w:hAnsi="Wingdings" w:hint="default"/>
+      </w:rPr>
+    </w:lvl>
+    <w:lvl w:ilvl="3" w:tplc="040C0001" w:tentative="1">
+      <w:start w:val="1"/>
+      <w:numFmt w:val="bullet"/>
+      <w:lvlText w:val=""/>
+      <w:lvlJc w:val="left"/>
+      <w:pPr>
+        <w:ind w:left="2880" w:hanging="360"/>
+      </w:pPr>
+      <w:rPr>
+        <w:rFonts w:ascii="Symbol" w:hAnsi="Symbol" w:hint="default"/>
+      </w:rPr>
+    </w:lvl>
+    <w:lvl w:ilvl="4" w:tplc="040C0003" w:tentative="1">
+      <w:start w:val="1"/>
+      <w:numFmt w:val="bullet"/>
+      <w:lvlText w:val="o"/>
+      <w:lvlJc w:val="left"/>
+      <w:pPr>
+        <w:ind w:left="3600" w:hanging="360"/>
+      </w:pPr>
+      <w:rPr>
+        <w:rFonts w:ascii="Courier New" w:hAnsi="Courier New" w:cs="Courier New" w:hint="default"/>
+      </w:rPr>
+    </w:lvl>
+    <w:lvl w:ilvl="5" w:tplc="040C0005" w:tentative="1">
+      <w:start w:val="1"/>
+      <w:numFmt w:val="bullet"/>
+      <w:lvlText w:val=""/>
+      <w:lvlJc w:val="left"/>
+      <w:pPr>
+        <w:ind w:left="4320" w:hanging="360"/>
+      </w:pPr>
+      <w:rPr>
+        <w:rFonts w:ascii="Wingdings" w:hAnsi="Wingdings" w:hint="default"/>
+      </w:rPr>
+    </w:lvl>
+    <w:lvl w:ilvl="6" w:tplc="040C0001" w:tentative="1">
+      <w:start w:val="1"/>
+      <w:numFmt w:val="bullet"/>
+      <w:lvlText w:val=""/>
+      <w:lvlJc w:val="left"/>
+      <w:pPr>
+        <w:ind w:left="5040" w:hanging="360"/>
+      </w:pPr>
+      <w:rPr>
+        <w:rFonts w:ascii="Symbol" w:hAnsi="Symbol" w:hint="default"/>
+      </w:rPr>
+    </w:lvl>
+    <w:lvl w:ilvl="7" w:tplc="040C0003" w:tentative="1">
+      <w:start w:val="1"/>
+      <w:numFmt w:val="bullet"/>
+      <w:lvlText w:val="o"/>
+      <w:lvlJc w:val="left"/>
+      <w:pPr>
+        <w:ind w:left="5760" w:hanging="360"/>
+      </w:pPr>
+      <w:rPr>
+        <w:rFonts w:ascii="Courier New" w:hAnsi="Courier New" w:cs="Courier New" w:hint="default"/>
+      </w:rPr>
+    </w:lvl>
+    <w:lvl w:ilvl="8" w:tplc="040C0005" w:tentative="1">
+      <w:start w:val="1"/>
+      <w:numFmt w:val="bullet"/>
+      <w:lvlText w:val=""/>
+      <w:lvlJc w:val="left"/>
+      <w:pPr>
+        <w:ind w:left="6480" w:hanging="360"/>
+      </w:pPr>
+      <w:rPr>
+        <w:rFonts w:ascii="Wingdings" w:hAnsi="Wingdings" w:hint="default"/>
+      </w:rPr>
+    </w:lvl>
+  </w:abstractNum>
+  <w:abstractNum w:abstractNumId="9">
+    <w:nsid w:val="70F066DB"/>
+    <w:multiLevelType w:val="hybridMultilevel"/>
+    <w:tmpl w:val="6410175E"/>
+    <w:lvl w:ilvl="0" w:tplc="040C0001">
+      <w:start w:val="1"/>
+      <w:numFmt w:val="bullet"/>
+      <w:lvlText w:val=""/>
+      <w:lvlJc w:val="left"/>
+      <w:pPr>
+        <w:ind w:left="720" w:hanging="360"/>
+      </w:pPr>
+      <w:rPr>
+        <w:rFonts w:ascii="Symbol" w:hAnsi="Symbol" w:hint="default"/>
+      </w:rPr>
+    </w:lvl>
+    <w:lvl w:ilvl="1" w:tplc="040C0003" w:tentative="1">
+      <w:start w:val="1"/>
+      <w:numFmt w:val="bullet"/>
+      <w:lvlText w:val="o"/>
+      <w:lvlJc w:val="left"/>
+      <w:pPr>
+        <w:ind w:left="1440" w:hanging="360"/>
+      </w:pPr>
+      <w:rPr>
+        <w:rFonts w:ascii="Courier New" w:hAnsi="Courier New" w:cs="Courier New" w:hint="default"/>
+      </w:rPr>
+    </w:lvl>
+    <w:lvl w:ilvl="2" w:tplc="040C0005" w:tentative="1">
+      <w:start w:val="1"/>
+      <w:numFmt w:val="bullet"/>
+      <w:lvlText w:val=""/>
+      <w:lvlJc w:val="left"/>
+      <w:pPr>
+        <w:ind w:left="2160" w:hanging="360"/>
+      </w:pPr>
+      <w:rPr>
+        <w:rFonts w:ascii="Wingdings" w:hAnsi="Wingdings" w:hint="default"/>
+      </w:rPr>
+    </w:lvl>
+    <w:lvl w:ilvl="3" w:tplc="040C0001" w:tentative="1">
+      <w:start w:val="1"/>
+      <w:numFmt w:val="bullet"/>
+      <w:lvlText w:val=""/>
+      <w:lvlJc w:val="left"/>
+      <w:pPr>
+        <w:ind w:left="2880" w:hanging="360"/>
+      </w:pPr>
+      <w:rPr>
+        <w:rFonts w:ascii="Symbol" w:hAnsi="Symbol" w:hint="default"/>
+      </w:rPr>
+    </w:lvl>
+    <w:lvl w:ilvl="4" w:tplc="040C0003" w:tentative="1">
+      <w:start w:val="1"/>
+      <w:numFmt w:val="bullet"/>
+      <w:lvlText w:val="o"/>
+      <w:lvlJc w:val="left"/>
+      <w:pPr>
+        <w:ind w:left="3600" w:hanging="360"/>
+      </w:pPr>
+      <w:rPr>
+        <w:rFonts w:ascii="Courier New" w:hAnsi="Courier New" w:cs="Courier New" w:hint="default"/>
+      </w:rPr>
+    </w:lvl>
+    <w:lvl w:ilvl="5" w:tplc="040C0005" w:tentative="1">
+      <w:start w:val="1"/>
+      <w:numFmt w:val="bullet"/>
+      <w:lvlText w:val=""/>
+      <w:lvlJc w:val="left"/>
+      <w:pPr>
+        <w:ind w:left="4320" w:hanging="360"/>
+      </w:pPr>
+      <w:rPr>
+        <w:rFonts w:ascii="Wingdings" w:hAnsi="Wingdings" w:hint="default"/>
+      </w:rPr>
+    </w:lvl>
+    <w:lvl w:ilvl="6" w:tplc="040C0001" w:tentative="1">
+      <w:start w:val="1"/>
+      <w:numFmt w:val="bullet"/>
+      <w:lvlText w:val=""/>
+      <w:lvlJc w:val="left"/>
+      <w:pPr>
+        <w:ind w:left="5040" w:hanging="360"/>
+      </w:pPr>
+      <w:rPr>
+        <w:rFonts w:ascii="Symbol" w:hAnsi="Symbol" w:hint="default"/>
+      </w:rPr>
+    </w:lvl>
+    <w:lvl w:ilvl="7" w:tplc="040C0003" w:tentative="1">
+      <w:start w:val="1"/>
+      <w:numFmt w:val="bullet"/>
+      <w:lvlText w:val="o"/>
+      <w:lvlJc w:val="left"/>
+      <w:pPr>
+        <w:ind w:left="5760" w:hanging="360"/>
+      </w:pPr>
+      <w:rPr>
+        <w:rFonts w:ascii="Courier New" w:hAnsi="Courier New" w:cs="Courier New" w:hint="default"/>
+      </w:rPr>
+    </w:lvl>
+    <w:lvl w:ilvl="8" w:tplc="040C0005" w:tentative="1">
+      <w:start w:val="1"/>
+      <w:numFmt w:val="bullet"/>
+      <w:lvlText w:val=""/>
+      <w:lvlJc w:val="left"/>
+      <w:pPr>
+        <w:ind w:left="6480" w:hanging="360"/>
+      </w:pPr>
+      <w:rPr>
+        <w:rFonts w:ascii="Wingdings" w:hAnsi="Wingdings" w:hint="default"/>
+      </w:rPr>
+    </w:lvl>
+  </w:abstractNum>
+  <w:abstractNum w:abstractNumId="10">
     <w:nsid w:val="74F10006"/>
     <w:multiLevelType w:val="multilevel"/>
     <w:tmpl w:val="421ECA46"/>
@@ -3804,19 +7215,31 @@
     <w:abstractNumId w:val="0"/>
   </w:num>
   <w:num w:numId="3">
+    <w:abstractNumId w:val="3"/>
+  </w:num>
+  <w:num w:numId="4">
+    <w:abstractNumId w:val="10"/>
+  </w:num>
+  <w:num w:numId="5">
+    <w:abstractNumId w:val="7"/>
+  </w:num>
+  <w:num w:numId="6">
+    <w:abstractNumId w:val="4"/>
+  </w:num>
+  <w:num w:numId="7">
+    <w:abstractNumId w:val="6"/>
+  </w:num>
+  <w:num w:numId="8">
     <w:abstractNumId w:val="2"/>
   </w:num>
-  <w:num w:numId="4">
-    <w:abstractNumId w:val="6"/>
+  <w:num w:numId="9">
+    <w:abstractNumId w:val="9"/>
   </w:num>
-  <w:num w:numId="5">
+  <w:num w:numId="10">
     <w:abstractNumId w:val="5"/>
   </w:num>
-  <w:num w:numId="6">
-    <w:abstractNumId w:val="3"/>
-  </w:num>
-  <w:num w:numId="7">
-    <w:abstractNumId w:val="4"/>
+  <w:num w:numId="11">
+    <w:abstractNumId w:val="8"/>
   </w:num>
 </w:numbering>
 </file>
@@ -4211,6 +7634,46 @@
     <w:basedOn w:val="Policepardfaut"/>
     <w:rsid w:val="005825DC"/>
   </w:style>
+  <w:style w:type="character" w:styleId="Textedelespacerserv">
+    <w:name w:val="Placeholder Text"/>
+    <w:basedOn w:val="Policepardfaut"/>
+    <w:uiPriority w:val="99"/>
+    <w:semiHidden/>
+    <w:rsid w:val="008F484A"/>
+    <w:rPr>
+      <w:color w:val="808080"/>
+    </w:rPr>
+  </w:style>
+  <w:style w:type="paragraph" w:styleId="Textedebulles">
+    <w:name w:val="Balloon Text"/>
+    <w:basedOn w:val="Normal"/>
+    <w:link w:val="TextedebullesCar"/>
+    <w:uiPriority w:val="99"/>
+    <w:semiHidden/>
+    <w:unhideWhenUsed/>
+    <w:rsid w:val="008F484A"/>
+    <w:pPr>
+      <w:spacing w:after="0" w:line="240" w:lineRule="auto"/>
+    </w:pPr>
+    <w:rPr>
+      <w:rFonts w:ascii="Tahoma" w:hAnsi="Tahoma" w:cs="Tahoma"/>
+      <w:sz w:val="16"/>
+      <w:szCs w:val="16"/>
+    </w:rPr>
+  </w:style>
+  <w:style w:type="character" w:customStyle="1" w:styleId="TextedebullesCar">
+    <w:name w:val="Texte de bulles Car"/>
+    <w:basedOn w:val="Policepardfaut"/>
+    <w:link w:val="Textedebulles"/>
+    <w:uiPriority w:val="99"/>
+    <w:semiHidden/>
+    <w:rsid w:val="008F484A"/>
+    <w:rPr>
+      <w:rFonts w:ascii="Tahoma" w:hAnsi="Tahoma" w:cs="Tahoma"/>
+      <w:sz w:val="16"/>
+      <w:szCs w:val="16"/>
+    </w:rPr>
+  </w:style>
 </w:styles>
 </file>
 

</xml_diff>